<commit_message>
Dodata šema baze podataka
</commit_message>
<xml_diff>
--- a/Dokumentacija/SWE_05_Arhitekturni_projekat.docx
+++ b/Dokumentacija/SWE_05_Arhitekturni_projekat.docx
@@ -244,19 +244,7 @@
               <w:spacing w:after="120"/>
             </w:pPr>
             <w:r>
-              <w:t>2</w:t>
-            </w:r>
-            <w:r>
-              <w:t>3</w:t>
-            </w:r>
-            <w:r>
-              <w:t>.04.20</w:t>
-            </w:r>
-            <w:r>
-              <w:t>1</w:t>
-            </w:r>
-            <w:r>
-              <w:t>7.</w:t>
+              <w:t>23.04.2017.</w:t>
             </w:r>
           </w:p>
         </w:tc>
@@ -474,8 +462,6 @@
       <w:r>
         <w:br w:type="page"/>
       </w:r>
-      <w:bookmarkStart w:id="0" w:name="_GoBack"/>
-      <w:bookmarkEnd w:id="0"/>
     </w:p>
     <w:p>
       <w:pPr>
@@ -4959,8 +4945,8 @@
       <w:pPr>
         <w:pStyle w:val="Title"/>
       </w:pPr>
-      <w:bookmarkStart w:id="1" w:name="_gjdgxs" w:colFirst="0" w:colLast="0"/>
-      <w:bookmarkEnd w:id="1"/>
+      <w:bookmarkStart w:id="0" w:name="_gjdgxs" w:colFirst="0" w:colLast="0"/>
+      <w:bookmarkEnd w:id="0"/>
       <w:r>
         <w:lastRenderedPageBreak/>
         <w:t>Arhitekturni projekat</w:t>
@@ -4976,11 +4962,11 @@
         </w:numPr>
         <w:ind w:hanging="720"/>
       </w:pPr>
-      <w:bookmarkStart w:id="2" w:name="_Toc480739296"/>
+      <w:bookmarkStart w:id="1" w:name="_Toc480739296"/>
       <w:r>
         <w:t>Cilj dokumenta</w:t>
       </w:r>
-      <w:bookmarkEnd w:id="2"/>
+      <w:bookmarkEnd w:id="1"/>
       <w:r>
         <w:t xml:space="preserve"> </w:t>
       </w:r>
@@ -4991,19 +4977,10 @@
         <w:spacing w:after="120"/>
         <w:ind w:left="720"/>
       </w:pPr>
-      <w:bookmarkStart w:id="3" w:name="_30j0zll" w:colFirst="0" w:colLast="0"/>
-      <w:bookmarkEnd w:id="3"/>
-      <w:r>
-        <w:t>Cilj</w:t>
-      </w:r>
-      <w:r>
-        <w:t xml:space="preserve"> ovog dokumenta je detaljni opis arhitekture </w:t>
-      </w:r>
-      <w:r>
-        <w:t>Mensarium sistema</w:t>
-      </w:r>
-      <w:r>
-        <w:t>.</w:t>
+      <w:bookmarkStart w:id="2" w:name="_30j0zll" w:colFirst="0" w:colLast="0"/>
+      <w:bookmarkEnd w:id="2"/>
+      <w:r>
+        <w:t>Cilj ovog dokumenta je detaljni opis arhitekture Mensarium sistema.</w:t>
       </w:r>
     </w:p>
     <w:p>
@@ -5016,11 +4993,11 @@
         </w:numPr>
         <w:ind w:hanging="720"/>
       </w:pPr>
-      <w:bookmarkStart w:id="4" w:name="_Toc480739297"/>
+      <w:bookmarkStart w:id="3" w:name="_Toc480739297"/>
       <w:r>
         <w:t>Opseg dokumenta</w:t>
       </w:r>
-      <w:bookmarkEnd w:id="4"/>
+      <w:bookmarkEnd w:id="3"/>
     </w:p>
     <w:p>
       <w:pPr>
@@ -5028,22 +5005,10 @@
         <w:spacing w:after="120"/>
         <w:ind w:left="720"/>
       </w:pPr>
-      <w:bookmarkStart w:id="5" w:name="_yht3gwtti1fh" w:colFirst="0" w:colLast="0"/>
-      <w:bookmarkEnd w:id="5"/>
-      <w:r>
-        <w:t xml:space="preserve">Dokument se odnosi na </w:t>
-      </w:r>
-      <w:r>
-        <w:t xml:space="preserve">Mensarium sistem </w:t>
-      </w:r>
-      <w:r>
-        <w:t xml:space="preserve">koji će biti razvijen od strane </w:t>
-      </w:r>
-      <w:r>
-        <w:t>InnoStorm tima. Mensarium predstavlja aplikaciju namenjenu korisnicima koji imaju pravo na ishranu u stud</w:t>
-      </w:r>
-      <w:r>
-        <w:t>entskim restoranima(menzama) i zapošljenima u Studetskim centrima. Namena sistema je efiksno korišćenje prava na ishranu i upravljanje informacijama o korisnicima ishrane</w:t>
+      <w:bookmarkStart w:id="4" w:name="_yht3gwtti1fh" w:colFirst="0" w:colLast="0"/>
+      <w:bookmarkEnd w:id="4"/>
+      <w:r>
+        <w:t>Dokument se odnosi na Mensarium sistem koji će biti razvijen od strane InnoStorm tima. Mensarium predstavlja aplikaciju namenjenu korisnicima koji imaju pravo na ishranu u studentskim restoranima(menzama) i zapošljenima u Studetskim centrima. Namena sistema je efiksno korišćenje prava na ishranu i upravljanje informacijama o korisnicima ishrane</w:t>
       </w:r>
     </w:p>
     <w:p>
@@ -5056,11 +5021,11 @@
         </w:numPr>
         <w:ind w:hanging="720"/>
       </w:pPr>
-      <w:bookmarkStart w:id="6" w:name="_Toc480739298"/>
+      <w:bookmarkStart w:id="5" w:name="_Toc480739298"/>
       <w:r>
         <w:t>Reference</w:t>
       </w:r>
-      <w:bookmarkEnd w:id="6"/>
+      <w:bookmarkEnd w:id="5"/>
       <w:r>
         <w:t xml:space="preserve"> </w:t>
       </w:r>
@@ -5086,10 +5051,7 @@
         <w:ind w:left="1080" w:hanging="360"/>
       </w:pPr>
       <w:r>
-        <w:t>Mensarium, predlog prijekta, SWE-Mensarium-01</w:t>
-      </w:r>
-      <w:r>
-        <w:t>, V1.0, 2017, InnoStorm.</w:t>
+        <w:t>Mensarium, predlog prijekta, SWE-Mensarium-01, V1.0, 2017, InnoStorm.</w:t>
       </w:r>
     </w:p>
     <w:p>
@@ -5103,10 +5065,7 @@
         <w:ind w:left="1080" w:hanging="360"/>
       </w:pPr>
       <w:r>
-        <w:t>Mensarium – Planirani raspored aktivnosti na projektu, V1.0, 2017, InnoStorm.</w:t>
-      </w:r>
-      <w:r>
-        <w:t>.</w:t>
+        <w:t>Mensarium – Planirani raspored aktivnosti na projektu, V1.0, 2017, InnoStorm..</w:t>
       </w:r>
     </w:p>
     <w:p>
@@ -5148,16 +5107,7 @@
         <w:ind w:left="1080" w:hanging="360"/>
       </w:pPr>
       <w:r>
-        <w:t xml:space="preserve">Mensarium </w:t>
-      </w:r>
-      <w:r>
-        <w:t xml:space="preserve"> – Specifikacija zahteva,</w:t>
-      </w:r>
-      <w:r>
-        <w:t xml:space="preserve"> V1.</w:t>
-      </w:r>
-      <w:r>
-        <w:t>1, 2017, InnoStorm.</w:t>
+        <w:t>Mensarium  – Specifikacija zahteva, V1.1, 2017, InnoStorm.</w:t>
       </w:r>
     </w:p>
     <w:p>
@@ -5170,11 +5120,11 @@
         </w:numPr>
         <w:ind w:hanging="720"/>
       </w:pPr>
-      <w:bookmarkStart w:id="7" w:name="_Toc480739299"/>
+      <w:bookmarkStart w:id="6" w:name="_Toc480739299"/>
       <w:r>
         <w:t>Predstavljanje arhitekture</w:t>
       </w:r>
-      <w:bookmarkEnd w:id="7"/>
+      <w:bookmarkEnd w:id="6"/>
       <w:r>
         <w:t xml:space="preserve"> </w:t>
       </w:r>
@@ -5185,13 +5135,10 @@
         <w:spacing w:after="120"/>
         <w:ind w:left="720"/>
       </w:pPr>
-      <w:bookmarkStart w:id="8" w:name="_2et92p0" w:colFirst="0" w:colLast="0"/>
-      <w:bookmarkEnd w:id="8"/>
-      <w:r>
-        <w:t>Arhitektura sistema u dokumentu je prikazana kao serija pogleda na sistem: pogled na slučajeve korišćenja, pogled na logičku arhitekturu sistema, pogled na procese, pogled na razmeštaj komponenti sistema i po</w:t>
-      </w:r>
-      <w:r>
-        <w:t>gled na implementaciju. Ovi pogledi su predstavljeni odgovarajućim UML dijagramima.</w:t>
+      <w:bookmarkStart w:id="7" w:name="_2et92p0" w:colFirst="0" w:colLast="0"/>
+      <w:bookmarkEnd w:id="7"/>
+      <w:r>
+        <w:t>Arhitektura sistema u dokumentu je prikazana kao serija pogleda na sistem: pogled na slučajeve korišćenja, pogled na logičku arhitekturu sistema, pogled na procese, pogled na razmeštaj komponenti sistema i pogled na implementaciju. Ovi pogledi su predstavljeni odgovarajućim UML dijagramima.</w:t>
       </w:r>
     </w:p>
     <w:p>
@@ -5204,11 +5151,11 @@
         </w:numPr>
         <w:ind w:hanging="720"/>
       </w:pPr>
-      <w:bookmarkStart w:id="9" w:name="_Toc480739300"/>
+      <w:bookmarkStart w:id="8" w:name="_Toc480739300"/>
       <w:r>
         <w:t>Ciljevi i ograničenja arhitekture</w:t>
       </w:r>
-      <w:bookmarkEnd w:id="9"/>
+      <w:bookmarkEnd w:id="8"/>
       <w:r>
         <w:t xml:space="preserve"> </w:t>
       </w:r>
@@ -5234,19 +5181,7 @@
         <w:ind w:left="1080" w:hanging="360"/>
       </w:pPr>
       <w:r>
-        <w:t>Mensarium sistem</w:t>
-      </w:r>
-      <w:r>
-        <w:t xml:space="preserve"> će biti implementiran kao </w:t>
-      </w:r>
-      <w:r>
-        <w:t xml:space="preserve">android i desktop </w:t>
-      </w:r>
-      <w:r>
-        <w:t xml:space="preserve">aplikacija zasnovana na </w:t>
-      </w:r>
-      <w:r>
-        <w:t xml:space="preserve">ASP.NET </w:t>
+        <w:t xml:space="preserve">Mensarium sistem će biti implementiran kao android i desktop aplikacija zasnovana na ASP.NET </w:t>
       </w:r>
       <w:r>
         <w:rPr>
@@ -5269,25 +5204,7 @@
         <w:ind w:left="1080" w:hanging="360"/>
       </w:pPr>
       <w:r>
-        <w:t xml:space="preserve">Klijentski deo </w:t>
-      </w:r>
-      <w:r>
-        <w:t xml:space="preserve">Mensarium-a </w:t>
-      </w:r>
-      <w:r>
-        <w:t xml:space="preserve">će biti optimizovan </w:t>
-      </w:r>
-      <w:r>
-        <w:t>za</w:t>
-      </w:r>
-      <w:r>
-        <w:t xml:space="preserve"> </w:t>
-      </w:r>
-      <w:r>
-        <w:t xml:space="preserve">Windows7+ i Android4.4+ </w:t>
-      </w:r>
-      <w:r>
-        <w:t xml:space="preserve"> [4].</w:t>
+        <w:t>Klijentski deo Mensarium-a će biti optimizovan za Windows7+ i Android4.4+  [4].</w:t>
       </w:r>
     </w:p>
     <w:p>
@@ -5317,11 +5234,11 @@
         </w:tabs>
         <w:ind w:hanging="720"/>
       </w:pPr>
-      <w:bookmarkStart w:id="10" w:name="_Toc480739301"/>
+      <w:bookmarkStart w:id="9" w:name="_Toc480739301"/>
       <w:r>
         <w:t>Pogled na slučajeve korišćenja</w:t>
       </w:r>
-      <w:bookmarkEnd w:id="10"/>
+      <w:bookmarkEnd w:id="9"/>
     </w:p>
     <w:p>
       <w:pPr>
@@ -5336,16 +5253,7 @@
         <w:ind w:left="709"/>
       </w:pPr>
       <w:r>
-        <w:t>Slučajevi korišćen</w:t>
-      </w:r>
-      <w:r>
-        <w:t xml:space="preserve">ja </w:t>
-      </w:r>
-      <w:r>
-        <w:t xml:space="preserve">Mensarium sistema </w:t>
-      </w:r>
-      <w:r>
-        <w:t>su:</w:t>
+        <w:t>Slučajevi korišćenja Mensarium sistema su:</w:t>
       </w:r>
     </w:p>
     <w:p>
@@ -5359,8 +5267,8 @@
           <w:i/>
         </w:rPr>
       </w:pPr>
-      <w:bookmarkStart w:id="11" w:name="_3dy6vkm" w:colFirst="0" w:colLast="0"/>
-      <w:bookmarkEnd w:id="11"/>
+      <w:bookmarkStart w:id="10" w:name="_3dy6vkm" w:colFirst="0" w:colLast="0"/>
+      <w:bookmarkEnd w:id="10"/>
       <w:r>
         <w:rPr>
           <w:i/>
@@ -5388,8 +5296,8 @@
         </w:numPr>
         <w:ind w:hanging="360"/>
       </w:pPr>
-      <w:bookmarkStart w:id="12" w:name="_i1j3727s53zv" w:colFirst="0" w:colLast="0"/>
-      <w:bookmarkEnd w:id="12"/>
+      <w:bookmarkStart w:id="11" w:name="_i1j3727s53zv" w:colFirst="0" w:colLast="0"/>
+      <w:bookmarkEnd w:id="11"/>
       <w:r>
         <w:t>Pozivanje na obrok</w:t>
       </w:r>
@@ -5402,8 +5310,8 @@
         </w:numPr>
         <w:ind w:hanging="360"/>
       </w:pPr>
-      <w:bookmarkStart w:id="13" w:name="_1t3h5sf" w:colFirst="0" w:colLast="0"/>
-      <w:bookmarkEnd w:id="13"/>
+      <w:bookmarkStart w:id="12" w:name="_1t3h5sf" w:colFirst="0" w:colLast="0"/>
+      <w:bookmarkEnd w:id="12"/>
       <w:r>
         <w:t>Praćenje objava korisnika</w:t>
       </w:r>
@@ -5416,8 +5324,8 @@
         </w:numPr>
         <w:ind w:hanging="360"/>
       </w:pPr>
-      <w:bookmarkStart w:id="14" w:name="_35nkun2" w:colFirst="0" w:colLast="0"/>
-      <w:bookmarkEnd w:id="14"/>
+      <w:bookmarkStart w:id="13" w:name="_35nkun2" w:colFirst="0" w:colLast="0"/>
+      <w:bookmarkEnd w:id="13"/>
       <w:r>
         <w:t>Uplata putem SMS-a</w:t>
       </w:r>
@@ -5430,8 +5338,8 @@
         </w:numPr>
         <w:ind w:hanging="360"/>
       </w:pPr>
-      <w:bookmarkStart w:id="15" w:name="_1ksv4uv" w:colFirst="0" w:colLast="0"/>
-      <w:bookmarkEnd w:id="15"/>
+      <w:bookmarkStart w:id="14" w:name="_1ksv4uv" w:colFirst="0" w:colLast="0"/>
+      <w:bookmarkEnd w:id="14"/>
       <w:r>
         <w:t>Provera stanja naloga</w:t>
       </w:r>
@@ -5444,8 +5352,8 @@
         </w:numPr>
         <w:ind w:hanging="360"/>
       </w:pPr>
-      <w:bookmarkStart w:id="16" w:name="_44sinio" w:colFirst="0" w:colLast="0"/>
-      <w:bookmarkEnd w:id="16"/>
+      <w:bookmarkStart w:id="15" w:name="_44sinio" w:colFirst="0" w:colLast="0"/>
+      <w:bookmarkEnd w:id="15"/>
       <w:r>
         <w:rPr>
           <w:i/>
@@ -5461,8 +5369,8 @@
         </w:numPr>
         <w:ind w:hanging="360"/>
       </w:pPr>
-      <w:bookmarkStart w:id="17" w:name="_8xv0em33zh9r" w:colFirst="0" w:colLast="0"/>
-      <w:bookmarkEnd w:id="17"/>
+      <w:bookmarkStart w:id="16" w:name="_8xv0em33zh9r" w:colFirst="0" w:colLast="0"/>
+      <w:bookmarkEnd w:id="16"/>
       <w:r>
         <w:t>Pregled gužve u menzama</w:t>
       </w:r>
@@ -5475,13 +5383,10 @@
         </w:numPr>
         <w:ind w:hanging="360"/>
       </w:pPr>
-      <w:bookmarkStart w:id="18" w:name="_2jxsxqh" w:colFirst="0" w:colLast="0"/>
-      <w:bookmarkEnd w:id="18"/>
-      <w:r>
-        <w:t xml:space="preserve">Pregled informacija </w:t>
-      </w:r>
-      <w:r>
-        <w:t>o radnom vremenu</w:t>
+      <w:bookmarkStart w:id="17" w:name="_2jxsxqh" w:colFirst="0" w:colLast="0"/>
+      <w:bookmarkEnd w:id="17"/>
+      <w:r>
+        <w:t>Pregled informacija o radnom vremenu</w:t>
       </w:r>
     </w:p>
     <w:p>
@@ -5492,8 +5397,8 @@
         </w:numPr>
         <w:ind w:hanging="360"/>
       </w:pPr>
-      <w:bookmarkStart w:id="19" w:name="_ozto2yq6869g" w:colFirst="0" w:colLast="0"/>
-      <w:bookmarkEnd w:id="19"/>
+      <w:bookmarkStart w:id="18" w:name="_ozto2yq6869g" w:colFirst="0" w:colLast="0"/>
+      <w:bookmarkEnd w:id="18"/>
       <w:r>
         <w:t>Prijavljivanje na sistem</w:t>
       </w:r>
@@ -5506,8 +5411,8 @@
         </w:numPr>
         <w:ind w:hanging="360"/>
       </w:pPr>
-      <w:bookmarkStart w:id="20" w:name="_l7kqvv6jbjan" w:colFirst="0" w:colLast="0"/>
-      <w:bookmarkEnd w:id="20"/>
+      <w:bookmarkStart w:id="19" w:name="_l7kqvv6jbjan" w:colFirst="0" w:colLast="0"/>
+      <w:bookmarkEnd w:id="19"/>
       <w:r>
         <w:t>Pregled ličnih informacija</w:t>
       </w:r>
@@ -5520,8 +5425,8 @@
         </w:numPr>
         <w:ind w:hanging="360"/>
       </w:pPr>
-      <w:bookmarkStart w:id="21" w:name="_tsspyry4o595" w:colFirst="0" w:colLast="0"/>
-      <w:bookmarkEnd w:id="21"/>
+      <w:bookmarkStart w:id="20" w:name="_tsspyry4o595" w:colFirst="0" w:colLast="0"/>
+      <w:bookmarkEnd w:id="20"/>
       <w:r>
         <w:t>Inicijalno ažuriranje informacija o sebi</w:t>
       </w:r>
@@ -5534,8 +5439,8 @@
         </w:numPr>
         <w:ind w:hanging="360"/>
       </w:pPr>
-      <w:bookmarkStart w:id="22" w:name="_z337ya" w:colFirst="0" w:colLast="0"/>
-      <w:bookmarkEnd w:id="22"/>
+      <w:bookmarkStart w:id="21" w:name="_z337ya" w:colFirst="0" w:colLast="0"/>
+      <w:bookmarkEnd w:id="21"/>
       <w:r>
         <w:lastRenderedPageBreak/>
         <w:t>Registracija na sistem</w:t>
@@ -5549,8 +5454,8 @@
         </w:numPr>
         <w:ind w:hanging="360"/>
       </w:pPr>
-      <w:bookmarkStart w:id="23" w:name="_3j2qqm3" w:colFirst="0" w:colLast="0"/>
-      <w:bookmarkEnd w:id="23"/>
+      <w:bookmarkStart w:id="22" w:name="_3j2qqm3" w:colFirst="0" w:colLast="0"/>
+      <w:bookmarkEnd w:id="22"/>
       <w:r>
         <w:rPr>
           <w:i/>
@@ -5567,10 +5472,7 @@
         <w:ind w:hanging="360"/>
       </w:pPr>
       <w:r>
-        <w:t xml:space="preserve">Kreiranje </w:t>
-      </w:r>
-      <w:r>
-        <w:t>studenata</w:t>
+        <w:t>Kreiranje studenata</w:t>
       </w:r>
     </w:p>
     <w:p>
@@ -5581,8 +5483,8 @@
         </w:numPr>
         <w:ind w:hanging="360"/>
       </w:pPr>
-      <w:bookmarkStart w:id="24" w:name="_1y810tw" w:colFirst="0" w:colLast="0"/>
-      <w:bookmarkEnd w:id="24"/>
+      <w:bookmarkStart w:id="23" w:name="_1y810tw" w:colFirst="0" w:colLast="0"/>
+      <w:bookmarkEnd w:id="23"/>
       <w:r>
         <w:t>Modifikacija studenata</w:t>
       </w:r>
@@ -5595,8 +5497,8 @@
         </w:numPr>
         <w:ind w:hanging="360"/>
       </w:pPr>
-      <w:bookmarkStart w:id="25" w:name="_jezejjyuhmha" w:colFirst="0" w:colLast="0"/>
-      <w:bookmarkEnd w:id="25"/>
+      <w:bookmarkStart w:id="24" w:name="_jezejjyuhmha" w:colFirst="0" w:colLast="0"/>
+      <w:bookmarkEnd w:id="24"/>
       <w:r>
         <w:t>Brisanje studenata</w:t>
       </w:r>
@@ -5609,8 +5511,8 @@
         </w:numPr>
         <w:ind w:hanging="360"/>
       </w:pPr>
-      <w:bookmarkStart w:id="26" w:name="_4i7ojhp" w:colFirst="0" w:colLast="0"/>
-      <w:bookmarkEnd w:id="26"/>
+      <w:bookmarkStart w:id="25" w:name="_4i7ojhp" w:colFirst="0" w:colLast="0"/>
+      <w:bookmarkEnd w:id="25"/>
       <w:r>
         <w:t>Pregled informacija o studentima</w:t>
       </w:r>
@@ -5623,8 +5525,8 @@
         </w:numPr>
         <w:ind w:hanging="360"/>
       </w:pPr>
-      <w:bookmarkStart w:id="27" w:name="_2xcytpi" w:colFirst="0" w:colLast="0"/>
-      <w:bookmarkEnd w:id="27"/>
+      <w:bookmarkStart w:id="26" w:name="_2xcytpi" w:colFirst="0" w:colLast="0"/>
+      <w:bookmarkEnd w:id="26"/>
       <w:r>
         <w:t>Uplata obroka</w:t>
       </w:r>
@@ -5637,8 +5539,8 @@
         </w:numPr>
         <w:ind w:hanging="360"/>
       </w:pPr>
-      <w:bookmarkStart w:id="28" w:name="_c12f1suhcy2b" w:colFirst="0" w:colLast="0"/>
-      <w:bookmarkEnd w:id="28"/>
+      <w:bookmarkStart w:id="27" w:name="_c12f1suhcy2b" w:colFirst="0" w:colLast="0"/>
+      <w:bookmarkEnd w:id="27"/>
       <w:r>
         <w:t>Umanjenje broja obroka</w:t>
       </w:r>
@@ -5654,8 +5556,8 @@
           <w:i/>
         </w:rPr>
       </w:pPr>
-      <w:bookmarkStart w:id="29" w:name="_voncwjfywyme" w:colFirst="0" w:colLast="0"/>
-      <w:bookmarkEnd w:id="29"/>
+      <w:bookmarkStart w:id="28" w:name="_voncwjfywyme" w:colFirst="0" w:colLast="0"/>
+      <w:bookmarkEnd w:id="28"/>
       <w:r>
         <w:rPr>
           <w:i/>
@@ -5671,8 +5573,8 @@
         </w:numPr>
         <w:ind w:hanging="360"/>
       </w:pPr>
-      <w:bookmarkStart w:id="30" w:name="_do3ekubklvg" w:colFirst="0" w:colLast="0"/>
-      <w:bookmarkEnd w:id="30"/>
+      <w:bookmarkStart w:id="29" w:name="_do3ekubklvg" w:colFirst="0" w:colLast="0"/>
+      <w:bookmarkEnd w:id="29"/>
       <w:r>
         <w:t>Upošljenik za kreiranje studentskih naloga CRUD</w:t>
       </w:r>
@@ -5685,8 +5587,8 @@
         </w:numPr>
         <w:ind w:hanging="360"/>
       </w:pPr>
-      <w:bookmarkStart w:id="31" w:name="_ksggqdmgjmv1" w:colFirst="0" w:colLast="0"/>
-      <w:bookmarkEnd w:id="31"/>
+      <w:bookmarkStart w:id="30" w:name="_ksggqdmgjmv1" w:colFirst="0" w:colLast="0"/>
+      <w:bookmarkEnd w:id="30"/>
       <w:r>
         <w:t>Šalterski radnik CRUD</w:t>
       </w:r>
@@ -5699,8 +5601,8 @@
         </w:numPr>
         <w:ind w:hanging="360"/>
       </w:pPr>
-      <w:bookmarkStart w:id="32" w:name="_ly0seixke53m" w:colFirst="0" w:colLast="0"/>
-      <w:bookmarkEnd w:id="32"/>
+      <w:bookmarkStart w:id="31" w:name="_ly0seixke53m" w:colFirst="0" w:colLast="0"/>
+      <w:bookmarkEnd w:id="31"/>
       <w:r>
         <w:t>Upošljenik za umanjenje obroka CRUD</w:t>
       </w:r>
@@ -5713,8 +5615,8 @@
         </w:numPr>
         <w:ind w:hanging="360"/>
       </w:pPr>
-      <w:bookmarkStart w:id="33" w:name="_rwoe3aavmn6h" w:colFirst="0" w:colLast="0"/>
-      <w:bookmarkEnd w:id="33"/>
+      <w:bookmarkStart w:id="32" w:name="_rwoe3aavmn6h" w:colFirst="0" w:colLast="0"/>
+      <w:bookmarkEnd w:id="32"/>
       <w:r>
         <w:t>Administrator CRUD</w:t>
       </w:r>
@@ -5727,8 +5629,8 @@
         </w:numPr>
         <w:ind w:hanging="360"/>
       </w:pPr>
-      <w:bookmarkStart w:id="34" w:name="_ikeypg7qgwow" w:colFirst="0" w:colLast="0"/>
-      <w:bookmarkEnd w:id="34"/>
+      <w:bookmarkStart w:id="33" w:name="_ikeypg7qgwow" w:colFirst="0" w:colLast="0"/>
+      <w:bookmarkEnd w:id="33"/>
       <w:r>
         <w:t>Ažuriranje informacija o menzama</w:t>
       </w:r>
@@ -5738,16 +5640,10 @@
         <w:spacing w:before="120"/>
         <w:ind w:left="709"/>
       </w:pPr>
-      <w:bookmarkStart w:id="35" w:name="_3whwml4" w:colFirst="0" w:colLast="0"/>
-      <w:bookmarkEnd w:id="35"/>
-      <w:r>
-        <w:t>Ove slučajevi korišćenja mogu da iniciraju</w:t>
-      </w:r>
-      <w:r>
-        <w:t xml:space="preserve"> </w:t>
-      </w:r>
-      <w:r>
-        <w:t>student, upošljenik za kreiranje studentskih naloga, šalterski radnik, upošljenik za umanjenje obroka i administrator.</w:t>
+      <w:bookmarkStart w:id="34" w:name="_3whwml4" w:colFirst="0" w:colLast="0"/>
+      <w:bookmarkEnd w:id="34"/>
+      <w:r>
+        <w:t>Ove slučajevi korišćenja mogu da iniciraju student, upošljenik za kreiranje studentskih naloga, šalterski radnik, upošljenik za umanjenje obroka i administrator.</w:t>
       </w:r>
     </w:p>
     <w:p>
@@ -5760,11 +5656,11 @@
         </w:numPr>
         <w:ind w:hanging="720"/>
       </w:pPr>
-      <w:bookmarkStart w:id="36" w:name="_Toc480739302"/>
+      <w:bookmarkStart w:id="35" w:name="_Toc480739302"/>
       <w:r>
         <w:t>Dijagrami slučajeva korišćenja</w:t>
       </w:r>
-      <w:bookmarkEnd w:id="36"/>
+      <w:bookmarkEnd w:id="35"/>
     </w:p>
     <w:p>
       <w:pPr>
@@ -5773,16 +5669,7 @@
         <w:ind w:left="720"/>
       </w:pPr>
       <w:r>
-        <w:t xml:space="preserve">Osnovni UML dijagram koji prikazuje korisnike i slučajeve korišćenja </w:t>
-      </w:r>
-      <w:r>
-        <w:t xml:space="preserve">Mensarium sistema </w:t>
-      </w:r>
-      <w:r>
-        <w:t>prikazan je na sledećoj slici</w:t>
-      </w:r>
-      <w:r>
-        <w:t>:</w:t>
+        <w:t>Osnovni UML dijagram koji prikazuje korisnike i slučajeve korišćenja Mensarium sistema prikazan je na sledećoj slici:</w:t>
       </w:r>
     </w:p>
     <w:p>
@@ -5877,10 +5764,7 @@
         <w:t>uređivanje naloga</w:t>
       </w:r>
       <w:r>
-        <w:t xml:space="preserve"> obuhvataju složenije radnje koje se mogu razložiti dalje razložiti na pojedinačne slučajeve </w:t>
-      </w:r>
-      <w:r>
-        <w:t>korišćenja.</w:t>
+        <w:t xml:space="preserve"> obuhvataju složenije radnje koje se mogu razložiti dalje razložiti na pojedinačne slučajeve korišćenja.</w:t>
       </w:r>
     </w:p>
     <w:p>
@@ -6037,10 +5921,7 @@
         <w:ind w:left="720"/>
       </w:pPr>
       <w:r>
-        <w:t>Detaljni UML dijagram za slučaj koriš</w:t>
-      </w:r>
-      <w:r>
-        <w:t xml:space="preserve">ćenja </w:t>
+        <w:t xml:space="preserve">Detaljni UML dijagram za slučaj korišćenja </w:t>
       </w:r>
       <w:r>
         <w:rPr>
@@ -6174,8 +6055,8 @@
         <w:spacing w:after="120"/>
         <w:ind w:left="720"/>
       </w:pPr>
-      <w:bookmarkStart w:id="37" w:name="_2bn6wsx" w:colFirst="0" w:colLast="0"/>
-      <w:bookmarkEnd w:id="37"/>
+      <w:bookmarkStart w:id="36" w:name="_2bn6wsx" w:colFirst="0" w:colLast="0"/>
+      <w:bookmarkEnd w:id="36"/>
     </w:p>
     <w:p>
       <w:pPr>
@@ -6187,12 +6068,12 @@
         </w:numPr>
         <w:ind w:hanging="720"/>
       </w:pPr>
-      <w:bookmarkStart w:id="38" w:name="_Toc480739303"/>
+      <w:bookmarkStart w:id="37" w:name="_Toc480739303"/>
       <w:r>
         <w:lastRenderedPageBreak/>
         <w:t>Kratak opis slučajeva korišćenja</w:t>
       </w:r>
-      <w:bookmarkEnd w:id="38"/>
+      <w:bookmarkEnd w:id="37"/>
     </w:p>
     <w:p>
       <w:pPr>
@@ -6203,34 +6084,28 @@
         </w:numPr>
         <w:ind w:hanging="720"/>
       </w:pPr>
-      <w:bookmarkStart w:id="39" w:name="_Toc480739304"/>
+      <w:bookmarkStart w:id="38" w:name="_Toc480739304"/>
       <w:r>
         <w:t>Registracija na sistem</w:t>
       </w:r>
+      <w:bookmarkEnd w:id="38"/>
+    </w:p>
+    <w:p>
+      <w:pPr>
+        <w:ind w:left="720"/>
+      </w:pPr>
+      <w:r>
+        <w:t>Kratak opis: Registracija na sistem pomoću dobijenog ID-a i inicijalne šifre dobijene od menadžera i otključavanje svih funkcionalnosti sistema.</w:t>
+      </w:r>
+    </w:p>
+    <w:p>
+      <w:pPr>
+        <w:ind w:left="720"/>
+      </w:pPr>
+      <w:bookmarkStart w:id="39" w:name="_xt41u646fl3j" w:colFirst="0" w:colLast="0"/>
       <w:bookmarkEnd w:id="39"/>
-    </w:p>
-    <w:p>
-      <w:pPr>
-        <w:ind w:left="720"/>
-      </w:pPr>
-      <w:r>
-        <w:t xml:space="preserve">Kratak opis: </w:t>
-      </w:r>
-      <w:r>
-        <w:t>Registracija na sistem pomoću dobijenog ID-a i inicijalne šifre dobijene od menadžera i otključavanje svih funkcionalnosti sistema.</w:t>
-      </w:r>
-    </w:p>
-    <w:p>
-      <w:pPr>
-        <w:ind w:left="720"/>
-      </w:pPr>
-      <w:bookmarkStart w:id="40" w:name="_xt41u646fl3j" w:colFirst="0" w:colLast="0"/>
-      <w:bookmarkEnd w:id="40"/>
-      <w:r>
-        <w:t xml:space="preserve">Akter koji inicira slučaj korišćenja: </w:t>
-      </w:r>
-      <w:r>
-        <w:t>Student.</w:t>
+      <w:r>
+        <w:t>Akter koji inicira slučaj korišćenja: Student.</w:t>
       </w:r>
     </w:p>
     <w:p>
@@ -6242,37 +6117,28 @@
         </w:numPr>
         <w:ind w:hanging="720"/>
       </w:pPr>
-      <w:bookmarkStart w:id="41" w:name="_Toc480739305"/>
+      <w:bookmarkStart w:id="40" w:name="_Toc480739305"/>
       <w:r>
         <w:t>Uplata putem SMS-a</w:t>
       </w:r>
+      <w:bookmarkEnd w:id="40"/>
+    </w:p>
+    <w:p>
+      <w:pPr>
+        <w:ind w:left="720"/>
+      </w:pPr>
+      <w:r>
+        <w:t>Kratak opis: Uplata obroka na nalog slanjem SMS-a.</w:t>
+      </w:r>
+    </w:p>
+    <w:p>
+      <w:pPr>
+        <w:ind w:left="720"/>
+      </w:pPr>
+      <w:bookmarkStart w:id="41" w:name="_1pxezwc" w:colFirst="0" w:colLast="0"/>
       <w:bookmarkEnd w:id="41"/>
-    </w:p>
-    <w:p>
-      <w:pPr>
-        <w:ind w:left="720"/>
-      </w:pPr>
-      <w:r>
-        <w:t xml:space="preserve">Kratak opis: </w:t>
-      </w:r>
-      <w:r>
-        <w:t>Uplata obroka na nalog slanjem SMS-a.</w:t>
-      </w:r>
-    </w:p>
-    <w:p>
-      <w:pPr>
-        <w:ind w:left="720"/>
-      </w:pPr>
-      <w:bookmarkStart w:id="42" w:name="_1pxezwc" w:colFirst="0" w:colLast="0"/>
-      <w:bookmarkEnd w:id="42"/>
-      <w:r>
-        <w:t>Akter k</w:t>
-      </w:r>
-      <w:r>
-        <w:t>oji inicira slučaj korišćenja:</w:t>
-      </w:r>
-      <w:r>
-        <w:t xml:space="preserve"> Student.</w:t>
+      <w:r>
+        <w:t>Akter koji inicira slučaj korišćenja: Student.</w:t>
       </w:r>
     </w:p>
     <w:p>
@@ -6284,34 +6150,28 @@
         </w:numPr>
         <w:ind w:hanging="720"/>
       </w:pPr>
-      <w:bookmarkStart w:id="43" w:name="_Toc480739306"/>
+      <w:bookmarkStart w:id="42" w:name="_Toc480739306"/>
       <w:r>
         <w:t>Ažuriranje informacija o menzama</w:t>
       </w:r>
+      <w:bookmarkEnd w:id="42"/>
+    </w:p>
+    <w:p>
+      <w:pPr>
+        <w:ind w:left="720"/>
+      </w:pPr>
+      <w:r>
+        <w:t>Kratak opis: Ažuriranje informacija vezanih za studentske restorane kao što su lokacija ili radno vreme.</w:t>
+      </w:r>
+    </w:p>
+    <w:p>
+      <w:pPr>
+        <w:ind w:left="720"/>
+      </w:pPr>
+      <w:bookmarkStart w:id="43" w:name="_49x2ik5" w:colFirst="0" w:colLast="0"/>
       <w:bookmarkEnd w:id="43"/>
-    </w:p>
-    <w:p>
-      <w:pPr>
-        <w:ind w:left="720"/>
-      </w:pPr>
-      <w:r>
-        <w:t xml:space="preserve">Kratak opis: </w:t>
-      </w:r>
-      <w:r>
-        <w:t>Ažuriranje informacija vezanih za studentske restorane kao što su lokacija ili radno vreme.</w:t>
-      </w:r>
-    </w:p>
-    <w:p>
-      <w:pPr>
-        <w:ind w:left="720"/>
-      </w:pPr>
-      <w:bookmarkStart w:id="44" w:name="_49x2ik5" w:colFirst="0" w:colLast="0"/>
-      <w:bookmarkEnd w:id="44"/>
-      <w:r>
-        <w:t xml:space="preserve">Akter koji inicira slučaj korišćenja: </w:t>
-      </w:r>
-      <w:r>
-        <w:t>Administrator.</w:t>
+      <w:r>
+        <w:t>Akter koji inicira slučaj korišćenja: Administrator.</w:t>
       </w:r>
     </w:p>
     <w:p>
@@ -6323,24 +6183,18 @@
         </w:numPr>
         <w:ind w:hanging="720"/>
       </w:pPr>
-      <w:bookmarkStart w:id="45" w:name="_Toc480739307"/>
-      <w:r>
-        <w:t>Obaveštavanje o trenutnim</w:t>
-      </w:r>
-      <w:r>
-        <w:t xml:space="preserve"> obrocima</w:t>
-      </w:r>
-      <w:bookmarkEnd w:id="45"/>
+      <w:bookmarkStart w:id="44" w:name="_Toc480739307"/>
+      <w:r>
+        <w:t>Obaveštavanje o trenutnim obrocima</w:t>
+      </w:r>
+      <w:bookmarkEnd w:id="44"/>
     </w:p>
     <w:p>
       <w:pPr>
         <w:ind w:left="720"/>
       </w:pPr>
       <w:r>
-        <w:t xml:space="preserve">Kratak opis: </w:t>
-      </w:r>
-      <w:r>
-        <w:t>Slanje obaveštenja drugim korisnicima o trenutnom meniju u menzi.</w:t>
+        <w:t>Kratak opis: Slanje obaveštenja drugim korisnicima o trenutnom meniju u menzi.</w:t>
       </w:r>
     </w:p>
     <w:p>
@@ -6348,10 +6202,7 @@
         <w:ind w:left="720"/>
       </w:pPr>
       <w:r>
-        <w:t xml:space="preserve">Akter koji inicira slučaj korišćenja: </w:t>
-      </w:r>
-      <w:r>
-        <w:t>Student.</w:t>
+        <w:t>Akter koji inicira slučaj korišćenja: Student.</w:t>
       </w:r>
     </w:p>
     <w:p>
@@ -6363,24 +6214,18 @@
         </w:numPr>
         <w:ind w:hanging="720"/>
       </w:pPr>
-      <w:bookmarkStart w:id="46" w:name="_Toc480739308"/>
+      <w:bookmarkStart w:id="45" w:name="_Toc480739308"/>
       <w:r>
         <w:t>Pozivanje na obrok</w:t>
       </w:r>
-      <w:bookmarkEnd w:id="46"/>
+      <w:bookmarkEnd w:id="45"/>
     </w:p>
     <w:p>
       <w:pPr>
         <w:ind w:left="720"/>
       </w:pPr>
       <w:r>
-        <w:t xml:space="preserve">Kratak opis: </w:t>
-      </w:r>
-      <w:r>
-        <w:t>Studentima koji interaguju sa datim korisnikom se šalje poziv za zajednički odlazak u me</w:t>
-      </w:r>
-      <w:r>
-        <w:t>nzu.</w:t>
+        <w:t>Kratak opis: Studentima koji interaguju sa datim korisnikom se šalje poziv za zajednički odlazak u menzu.</w:t>
       </w:r>
     </w:p>
     <w:p>
@@ -6400,29 +6245,26 @@
         </w:numPr>
         <w:ind w:hanging="720"/>
       </w:pPr>
-      <w:bookmarkStart w:id="47" w:name="_Toc480739309"/>
+      <w:bookmarkStart w:id="46" w:name="_Toc480739309"/>
       <w:r>
         <w:t>Praćenje objava korisnika</w:t>
       </w:r>
+      <w:bookmarkEnd w:id="46"/>
+    </w:p>
+    <w:p>
+      <w:pPr>
+        <w:ind w:left="720"/>
+      </w:pPr>
+      <w:r>
+        <w:t>Kratak opis: Prikaz objava o ponudi u menzama koje su poslali studenti sa kojima dati korisnik interaguje.</w:t>
+      </w:r>
+    </w:p>
+    <w:p>
+      <w:pPr>
+        <w:ind w:left="720"/>
+      </w:pPr>
+      <w:bookmarkStart w:id="47" w:name="_2p2csry" w:colFirst="0" w:colLast="0"/>
       <w:bookmarkEnd w:id="47"/>
-    </w:p>
-    <w:p>
-      <w:pPr>
-        <w:ind w:left="720"/>
-      </w:pPr>
-      <w:r>
-        <w:t xml:space="preserve">Kratak opis: </w:t>
-      </w:r>
-      <w:r>
-        <w:t>Prikaz objava o ponudi u menzama koje su poslali studenti sa kojima dati korisnik interaguje.</w:t>
-      </w:r>
-    </w:p>
-    <w:p>
-      <w:pPr>
-        <w:ind w:left="720"/>
-      </w:pPr>
-      <w:bookmarkStart w:id="48" w:name="_2p2csry" w:colFirst="0" w:colLast="0"/>
-      <w:bookmarkEnd w:id="48"/>
       <w:r>
         <w:t>Akter koji inicira slučaj korišćenja: Student.</w:t>
       </w:r>
@@ -6436,37 +6278,28 @@
         </w:numPr>
         <w:ind w:hanging="720"/>
       </w:pPr>
-      <w:bookmarkStart w:id="49" w:name="_Toc480739310"/>
-      <w:r>
-        <w:t xml:space="preserve">Pregled </w:t>
-      </w:r>
-      <w:r>
-        <w:t>ličnih informacija</w:t>
-      </w:r>
+      <w:bookmarkStart w:id="48" w:name="_Toc480739310"/>
+      <w:r>
+        <w:t>Pregled ličnih informacija</w:t>
+      </w:r>
+      <w:bookmarkEnd w:id="48"/>
+    </w:p>
+    <w:p>
+      <w:pPr>
+        <w:ind w:left="720"/>
+      </w:pPr>
+      <w:r>
+        <w:t>Kratak opis: Pregled ličnih informacija o korisniku.</w:t>
+      </w:r>
+    </w:p>
+    <w:p>
+      <w:pPr>
+        <w:ind w:left="720"/>
+      </w:pPr>
+      <w:bookmarkStart w:id="49" w:name="_u7009kw2x55y" w:colFirst="0" w:colLast="0"/>
       <w:bookmarkEnd w:id="49"/>
-    </w:p>
-    <w:p>
-      <w:pPr>
-        <w:ind w:left="720"/>
-      </w:pPr>
-      <w:r>
-        <w:t xml:space="preserve">Kratak opis: </w:t>
-      </w:r>
-      <w:r>
-        <w:t>Pregled ličnih informacija o korisniku.</w:t>
-      </w:r>
-    </w:p>
-    <w:p>
-      <w:pPr>
-        <w:ind w:left="720"/>
-      </w:pPr>
-      <w:bookmarkStart w:id="50" w:name="_u7009kw2x55y" w:colFirst="0" w:colLast="0"/>
-      <w:bookmarkEnd w:id="50"/>
-      <w:r>
-        <w:t xml:space="preserve">Akteri koji iniciraju slučaj korišćenja: </w:t>
-      </w:r>
-      <w:r>
-        <w:t>Student, Upošljenik za kreiranjestudentskih naloga, Šalterski radnik, Upošljenik za umanjenje obroka,  Administrator.</w:t>
+      <w:r>
+        <w:t>Akteri koji iniciraju slučaj korišćenja: Student, Upošljenik za kreiranjestudentskih naloga, Šalterski radnik, Upošljenik za umanjenje obroka,  Administrator.</w:t>
       </w:r>
     </w:p>
     <w:p>
@@ -6478,29 +6311,26 @@
         </w:numPr>
         <w:ind w:hanging="720"/>
       </w:pPr>
-      <w:bookmarkStart w:id="51" w:name="_Toc480739311"/>
+      <w:bookmarkStart w:id="50" w:name="_Toc480739311"/>
       <w:r>
         <w:t>Uplata obroka</w:t>
       </w:r>
+      <w:bookmarkEnd w:id="50"/>
+    </w:p>
+    <w:p>
+      <w:pPr>
+        <w:ind w:left="720"/>
+      </w:pPr>
+      <w:r>
+        <w:t>Kratak opis: Uplata jednog ili većeg broja obroka na nalog studenta.</w:t>
+      </w:r>
+    </w:p>
+    <w:p>
+      <w:pPr>
+        <w:ind w:left="720"/>
+      </w:pPr>
+      <w:bookmarkStart w:id="51" w:name="_lrea7uia5iq1" w:colFirst="0" w:colLast="0"/>
       <w:bookmarkEnd w:id="51"/>
-    </w:p>
-    <w:p>
-      <w:pPr>
-        <w:ind w:left="720"/>
-      </w:pPr>
-      <w:r>
-        <w:t>Kratak opis:</w:t>
-      </w:r>
-      <w:r>
-        <w:t xml:space="preserve"> Uplata jednog ili većeg broja obroka na nalog studenta.</w:t>
-      </w:r>
-    </w:p>
-    <w:p>
-      <w:pPr>
-        <w:ind w:left="720"/>
-      </w:pPr>
-      <w:bookmarkStart w:id="52" w:name="_lrea7uia5iq1" w:colFirst="0" w:colLast="0"/>
-      <w:bookmarkEnd w:id="52"/>
       <w:r>
         <w:t>Akteri koji iniciraju slučaj korišćenja: Šalterski radnik, Administrator.</w:t>
       </w:r>
@@ -6514,37 +6344,28 @@
         </w:numPr>
         <w:ind w:hanging="720"/>
       </w:pPr>
-      <w:bookmarkStart w:id="53" w:name="_Toc480739312"/>
+      <w:bookmarkStart w:id="52" w:name="_Toc480739312"/>
       <w:r>
         <w:t>Umanjenje broja obroka</w:t>
       </w:r>
+      <w:bookmarkEnd w:id="52"/>
+    </w:p>
+    <w:p>
+      <w:pPr>
+        <w:ind w:left="720"/>
+      </w:pPr>
+      <w:r>
+        <w:t>Kratak opis: Umanjenje broja obroka studentu u trenutku iskorišćenja ili zbog greške radnika.</w:t>
+      </w:r>
+    </w:p>
+    <w:p>
+      <w:pPr>
+        <w:ind w:left="720"/>
+      </w:pPr>
+      <w:bookmarkStart w:id="53" w:name="_ml2neaedeua6" w:colFirst="0" w:colLast="0"/>
       <w:bookmarkEnd w:id="53"/>
-    </w:p>
-    <w:p>
-      <w:pPr>
-        <w:ind w:left="720"/>
-      </w:pPr>
-      <w:r>
-        <w:t xml:space="preserve">Kratak opis: </w:t>
-      </w:r>
-      <w:r>
-        <w:t>Umanjenje broja obroka studentu u trenutku iskorišćenja ili zbog greške radni</w:t>
-      </w:r>
-      <w:r>
-        <w:t>ka.</w:t>
-      </w:r>
-    </w:p>
-    <w:p>
-      <w:pPr>
-        <w:ind w:left="720"/>
-      </w:pPr>
-      <w:bookmarkStart w:id="54" w:name="_ml2neaedeua6" w:colFirst="0" w:colLast="0"/>
-      <w:bookmarkEnd w:id="54"/>
-      <w:r>
-        <w:t xml:space="preserve">Akteri koji iniciraju slučaj korišćenja: </w:t>
-      </w:r>
-      <w:r>
-        <w:t>Šalterski radnik, Upošljenik za umanjenje obroka, Administrator.</w:t>
+      <w:r>
+        <w:t>Akteri koji iniciraju slučaj korišćenja: Šalterski radnik, Upošljenik za umanjenje obroka, Administrator.</w:t>
       </w:r>
     </w:p>
     <w:p>
@@ -6556,21 +6377,18 @@
         </w:numPr>
         <w:ind w:hanging="720"/>
       </w:pPr>
-      <w:bookmarkStart w:id="55" w:name="_Toc480739313"/>
+      <w:bookmarkStart w:id="54" w:name="_Toc480739313"/>
       <w:r>
         <w:t>Provera stanja naloga</w:t>
       </w:r>
-      <w:bookmarkEnd w:id="55"/>
+      <w:bookmarkEnd w:id="54"/>
     </w:p>
     <w:p>
       <w:pPr>
         <w:ind w:left="720"/>
       </w:pPr>
       <w:r>
-        <w:t xml:space="preserve">Kratak opis: </w:t>
-      </w:r>
-      <w:r>
-        <w:t>Provera broja obroka na nalogu.</w:t>
+        <w:t>Kratak opis: Provera broja obroka na nalogu.</w:t>
       </w:r>
     </w:p>
     <w:p>
@@ -6590,37 +6408,28 @@
         </w:numPr>
         <w:ind w:hanging="720"/>
       </w:pPr>
-      <w:bookmarkStart w:id="56" w:name="_Toc480739314"/>
+      <w:bookmarkStart w:id="55" w:name="_Toc480739314"/>
       <w:r>
         <w:t>Prijavljivanje na sistem</w:t>
       </w:r>
+      <w:bookmarkEnd w:id="55"/>
+    </w:p>
+    <w:p>
+      <w:pPr>
+        <w:ind w:left="720"/>
+      </w:pPr>
+      <w:r>
+        <w:t>Kratak opis: Akter se prijavljuje na sistem sa svojim korisničkim imenom i lozinkom.</w:t>
+      </w:r>
+    </w:p>
+    <w:p>
+      <w:pPr>
+        <w:ind w:left="720"/>
+      </w:pPr>
+      <w:bookmarkStart w:id="56" w:name="_z6bgdc88kjbx" w:colFirst="0" w:colLast="0"/>
       <w:bookmarkEnd w:id="56"/>
-    </w:p>
-    <w:p>
-      <w:pPr>
-        <w:ind w:left="720"/>
-      </w:pPr>
-      <w:r>
-        <w:t xml:space="preserve">Kratak </w:t>
-      </w:r>
-      <w:r>
-        <w:t>opis:</w:t>
-      </w:r>
-      <w:r>
-        <w:t xml:space="preserve"> Akter se prijavljuje na sistem sa svojim korisničkim imenom i lozinkom.</w:t>
-      </w:r>
-    </w:p>
-    <w:p>
-      <w:pPr>
-        <w:ind w:left="720"/>
-      </w:pPr>
-      <w:bookmarkStart w:id="57" w:name="_z6bgdc88kjbx" w:colFirst="0" w:colLast="0"/>
-      <w:bookmarkEnd w:id="57"/>
-      <w:r>
-        <w:t xml:space="preserve">Akteri koji iniciraju slučaj korišćenja: </w:t>
-      </w:r>
-      <w:r>
-        <w:t>Student, Upošljenik za kreiranje studentskih naloga, Šalterski radnik, Upošljenik za umanjenje obroka,  Administrator.</w:t>
+      <w:r>
+        <w:t>Akteri koji iniciraju slučaj korišćenja: Student, Upošljenik za kreiranje studentskih naloga, Šalterski radnik, Upošljenik za umanjenje obroka,  Administrator.</w:t>
       </w:r>
     </w:p>
     <w:p>
@@ -6632,24 +6441,18 @@
         </w:numPr>
         <w:ind w:hanging="720"/>
       </w:pPr>
-      <w:bookmarkStart w:id="58" w:name="_Toc480739315"/>
-      <w:r>
-        <w:t>Pregled gužve u me</w:t>
-      </w:r>
-      <w:r>
-        <w:t>nzama</w:t>
-      </w:r>
-      <w:bookmarkEnd w:id="58"/>
+      <w:bookmarkStart w:id="57" w:name="_Toc480739315"/>
+      <w:r>
+        <w:t>Pregled gužve u menzama</w:t>
+      </w:r>
+      <w:bookmarkEnd w:id="57"/>
     </w:p>
     <w:p>
       <w:pPr>
         <w:ind w:left="720"/>
       </w:pPr>
       <w:r>
-        <w:t xml:space="preserve">Kratak opis: </w:t>
-      </w:r>
-      <w:r>
-        <w:t>Biranje menze i prikaz trenutnog broja studenata u izabranoj menzi.</w:t>
+        <w:t>Kratak opis: Biranje menze i prikaz trenutnog broja studenata u izabranoj menzi.</w:t>
       </w:r>
     </w:p>
     <w:p>
@@ -6669,21 +6472,18 @@
         </w:numPr>
         <w:ind w:hanging="720"/>
       </w:pPr>
-      <w:bookmarkStart w:id="59" w:name="_Toc480739316"/>
+      <w:bookmarkStart w:id="58" w:name="_Toc480739316"/>
       <w:r>
         <w:t>Pregled informacija o radnom vremenu</w:t>
       </w:r>
-      <w:bookmarkEnd w:id="59"/>
+      <w:bookmarkEnd w:id="58"/>
     </w:p>
     <w:p>
       <w:pPr>
         <w:ind w:left="720"/>
       </w:pPr>
       <w:r>
-        <w:t xml:space="preserve">Kratak opis: </w:t>
-      </w:r>
-      <w:r>
-        <w:t>Biranje menze i prikaz radnog vremena.</w:t>
+        <w:t>Kratak opis: Biranje menze i prikaz radnog vremena.</w:t>
       </w:r>
     </w:p>
     <w:p>
@@ -6691,10 +6491,7 @@
         <w:ind w:left="720"/>
       </w:pPr>
       <w:r>
-        <w:t>Akter koji inicira slučaj korišće</w:t>
-      </w:r>
-      <w:r>
-        <w:t>nja: Student.</w:t>
+        <w:t>Akter koji inicira slučaj korišćenja: Student.</w:t>
       </w:r>
     </w:p>
     <w:p>
@@ -6706,12 +6503,12 @@
         </w:numPr>
         <w:ind w:hanging="720"/>
       </w:pPr>
-      <w:bookmarkStart w:id="60" w:name="_Toc480739317"/>
+      <w:bookmarkStart w:id="59" w:name="_Toc480739317"/>
       <w:r>
         <w:lastRenderedPageBreak/>
         <w:t>Uređivanje naloga administratora</w:t>
       </w:r>
-      <w:bookmarkEnd w:id="60"/>
+      <w:bookmarkEnd w:id="59"/>
     </w:p>
     <w:p>
       <w:pPr>
@@ -6738,32 +6535,26 @@
         </w:numPr>
         <w:ind w:hanging="720"/>
       </w:pPr>
-      <w:bookmarkStart w:id="61" w:name="_Toc480739318"/>
+      <w:bookmarkStart w:id="60" w:name="_Toc480739318"/>
       <w:r>
         <w:t>Uređivanje naloga studenata</w:t>
       </w:r>
+      <w:bookmarkEnd w:id="60"/>
+    </w:p>
+    <w:p>
+      <w:pPr>
+        <w:ind w:left="720"/>
+      </w:pPr>
+      <w:r>
+        <w:t>Kratak opis: Kreiranje, modifikacija i brisanje naloga studenta.</w:t>
+      </w:r>
+    </w:p>
+    <w:p>
+      <w:pPr>
+        <w:ind w:left="720"/>
+      </w:pPr>
+      <w:bookmarkStart w:id="61" w:name="_2grqrue" w:colFirst="0" w:colLast="0"/>
       <w:bookmarkEnd w:id="61"/>
-    </w:p>
-    <w:p>
-      <w:pPr>
-        <w:ind w:left="720"/>
-      </w:pPr>
-      <w:r>
-        <w:t xml:space="preserve">Kratak opis: </w:t>
-      </w:r>
-      <w:r>
-        <w:t>Kreiranje, modifikacija i brisanje naloga st</w:t>
-      </w:r>
-      <w:r>
-        <w:t>udenta.</w:t>
-      </w:r>
-    </w:p>
-    <w:p>
-      <w:pPr>
-        <w:ind w:left="720"/>
-      </w:pPr>
-      <w:bookmarkStart w:id="62" w:name="_2grqrue" w:colFirst="0" w:colLast="0"/>
-      <w:bookmarkEnd w:id="62"/>
       <w:r>
         <w:t>Akter koji inicira slučaj korišćenja: Administrator.</w:t>
       </w:r>
@@ -6777,11 +6568,11 @@
         </w:numPr>
         <w:contextualSpacing/>
       </w:pPr>
-      <w:bookmarkStart w:id="63" w:name="_Toc480739319"/>
+      <w:bookmarkStart w:id="62" w:name="_Toc480739319"/>
       <w:r>
         <w:t>Uređivanje naloga šalterskih radnika</w:t>
       </w:r>
-      <w:bookmarkEnd w:id="63"/>
+      <w:bookmarkEnd w:id="62"/>
     </w:p>
     <w:p>
       <w:pPr>
@@ -6808,11 +6599,11 @@
         </w:numPr>
         <w:contextualSpacing/>
       </w:pPr>
-      <w:bookmarkStart w:id="64" w:name="_Toc480739320"/>
+      <w:bookmarkStart w:id="63" w:name="_Toc480739320"/>
       <w:r>
         <w:t>Uređivanje naloga upošljenika za kreiranje studnetskih naloga</w:t>
       </w:r>
-      <w:bookmarkEnd w:id="64"/>
+      <w:bookmarkEnd w:id="63"/>
     </w:p>
     <w:p>
       <w:pPr>
@@ -6839,43 +6630,28 @@
         </w:numPr>
         <w:ind w:hanging="720"/>
       </w:pPr>
-      <w:bookmarkStart w:id="65" w:name="_Toc480739321"/>
-      <w:r>
-        <w:t>Kreiranje</w:t>
-      </w:r>
-      <w:r>
-        <w:t xml:space="preserve"> studenta</w:t>
-      </w:r>
+      <w:bookmarkStart w:id="64" w:name="_Toc480739321"/>
+      <w:r>
+        <w:t>Kreiranje studenta</w:t>
+      </w:r>
+      <w:bookmarkEnd w:id="64"/>
+    </w:p>
+    <w:p>
+      <w:pPr>
+        <w:ind w:left="720"/>
+      </w:pPr>
+      <w:r>
+        <w:t>Kratak opis: Kreiranje novog korisničkog naloga tipa student na sistemu.</w:t>
+      </w:r>
+    </w:p>
+    <w:p>
+      <w:pPr>
+        <w:ind w:left="720"/>
+      </w:pPr>
+      <w:bookmarkStart w:id="65" w:name="_19c6y18" w:colFirst="0" w:colLast="0"/>
       <w:bookmarkEnd w:id="65"/>
-    </w:p>
-    <w:p>
-      <w:pPr>
-        <w:ind w:left="720"/>
-      </w:pPr>
-      <w:r>
-        <w:t xml:space="preserve">Kratak opis: </w:t>
-      </w:r>
-      <w:r>
-        <w:t>Kreiranj</w:t>
-      </w:r>
-      <w:r>
-        <w:t>e novog korisničkog naloga tipa student na sistemu.</w:t>
-      </w:r>
-    </w:p>
-    <w:p>
-      <w:pPr>
-        <w:ind w:left="720"/>
-      </w:pPr>
-      <w:bookmarkStart w:id="66" w:name="_19c6y18" w:colFirst="0" w:colLast="0"/>
-      <w:bookmarkEnd w:id="66"/>
-      <w:r>
-        <w:t>Akteri koji iniciraju slučaj korišćenja:</w:t>
-      </w:r>
-      <w:r>
-        <w:t xml:space="preserve"> Student,</w:t>
-      </w:r>
-      <w:r>
-        <w:t>, Administrator.</w:t>
+      <w:r>
+        <w:t>Akteri koji iniciraju slučaj korišćenja: Student,, Administrator.</w:t>
       </w:r>
     </w:p>
     <w:p>
@@ -6887,34 +6663,28 @@
         </w:numPr>
         <w:ind w:hanging="720"/>
       </w:pPr>
-      <w:bookmarkStart w:id="67" w:name="_Toc480739322"/>
+      <w:bookmarkStart w:id="66" w:name="_Toc480739322"/>
       <w:r>
         <w:t>Modifikacija studenta</w:t>
       </w:r>
+      <w:bookmarkEnd w:id="66"/>
+    </w:p>
+    <w:p>
+      <w:pPr>
+        <w:ind w:left="720"/>
+      </w:pPr>
+      <w:r>
+        <w:t>Kratak opis: Promena informacija o studentu na već kreiranom nalogu.</w:t>
+      </w:r>
+    </w:p>
+    <w:p>
+      <w:pPr>
+        <w:ind w:left="720"/>
+      </w:pPr>
+      <w:bookmarkStart w:id="67" w:name="_aunfxgjf7ijq" w:colFirst="0" w:colLast="0"/>
       <w:bookmarkEnd w:id="67"/>
-    </w:p>
-    <w:p>
-      <w:pPr>
-        <w:ind w:left="720"/>
-      </w:pPr>
-      <w:r>
-        <w:t>Kratak opis:</w:t>
-      </w:r>
-      <w:r>
-        <w:t xml:space="preserve"> Promena informacija o studentu na već kreiranom nalogu.</w:t>
-      </w:r>
-    </w:p>
-    <w:p>
-      <w:pPr>
-        <w:ind w:left="720"/>
-      </w:pPr>
-      <w:bookmarkStart w:id="68" w:name="_aunfxgjf7ijq" w:colFirst="0" w:colLast="0"/>
-      <w:bookmarkEnd w:id="68"/>
-      <w:r>
-        <w:t xml:space="preserve">Akteri koji iniciraju slučaj korišćenja: </w:t>
-      </w:r>
-      <w:r>
-        <w:t>Upošljenik za kreiranje studentskih naloga, Administrator.</w:t>
+      <w:r>
+        <w:t>Akteri koji iniciraju slučaj korišćenja: Upošljenik za kreiranje studentskih naloga, Administrator.</w:t>
       </w:r>
     </w:p>
     <w:p>
@@ -6926,11 +6696,11 @@
         </w:numPr>
         <w:contextualSpacing/>
       </w:pPr>
-      <w:bookmarkStart w:id="69" w:name="_Toc480739323"/>
+      <w:bookmarkStart w:id="68" w:name="_Toc480739323"/>
       <w:r>
         <w:t>Brisanje</w:t>
       </w:r>
-      <w:bookmarkEnd w:id="69"/>
+      <w:bookmarkEnd w:id="68"/>
     </w:p>
     <w:p>
       <w:pPr>
@@ -6957,39 +6727,36 @@
         </w:numPr>
         <w:contextualSpacing/>
       </w:pPr>
-      <w:bookmarkStart w:id="70" w:name="_Toc480739324"/>
+      <w:bookmarkStart w:id="69" w:name="_Toc480739324"/>
       <w:r>
         <w:t>Pregled informacija o studentima</w:t>
       </w:r>
+      <w:bookmarkEnd w:id="69"/>
+    </w:p>
+    <w:p>
+      <w:pPr>
+        <w:ind w:left="720"/>
+      </w:pPr>
+      <w:r>
+        <w:t>Kratak opis: Pregled svih informacija o studentskim nalozima.</w:t>
+      </w:r>
+    </w:p>
+    <w:p>
+      <w:pPr>
+        <w:ind w:left="720"/>
+      </w:pPr>
+      <w:bookmarkStart w:id="70" w:name="_rocgeukzln6r" w:colFirst="0" w:colLast="0"/>
       <w:bookmarkEnd w:id="70"/>
+      <w:r>
+        <w:t>Akteri koji iniciraju slučaj korišćenja: Upošljenik za kreiranje studentskih naloga, Administrator.</w:t>
+      </w:r>
     </w:p>
     <w:p>
       <w:pPr>
         <w:ind w:left="720"/>
       </w:pPr>
-      <w:r>
-        <w:t>Kratak op</w:t>
-      </w:r>
-      <w:r>
-        <w:t>is: Pregled svih informacija o studentskim nalozima.</w:t>
-      </w:r>
-    </w:p>
-    <w:p>
-      <w:pPr>
-        <w:ind w:left="720"/>
-      </w:pPr>
-      <w:bookmarkStart w:id="71" w:name="_rocgeukzln6r" w:colFirst="0" w:colLast="0"/>
+      <w:bookmarkStart w:id="71" w:name="_uub2daqtlwxv" w:colFirst="0" w:colLast="0"/>
       <w:bookmarkEnd w:id="71"/>
-      <w:r>
-        <w:t>Akteri koji iniciraju slučaj korišćenja: Upošljenik za kreiranje studentskih naloga, Administrator.</w:t>
-      </w:r>
-    </w:p>
-    <w:p>
-      <w:pPr>
-        <w:ind w:left="720"/>
-      </w:pPr>
-      <w:bookmarkStart w:id="72" w:name="_uub2daqtlwxv" w:colFirst="0" w:colLast="0"/>
-      <w:bookmarkEnd w:id="72"/>
     </w:p>
     <w:p>
       <w:pPr>
@@ -7001,11 +6768,11 @@
         </w:numPr>
         <w:ind w:hanging="720"/>
       </w:pPr>
-      <w:bookmarkStart w:id="73" w:name="_Toc480739325"/>
+      <w:bookmarkStart w:id="72" w:name="_Toc480739325"/>
       <w:r>
         <w:t>Pogled na logičku arhitekturu sistema</w:t>
       </w:r>
-      <w:bookmarkEnd w:id="73"/>
+      <w:bookmarkEnd w:id="72"/>
       <w:r>
         <w:t xml:space="preserve"> </w:t>
       </w:r>
@@ -7016,13 +6783,7 @@
         <w:ind w:left="709"/>
       </w:pPr>
       <w:r>
-        <w:t>U ovom odeljku je dat pregled logičke arhitekture sistema. Ovaj</w:t>
-      </w:r>
-      <w:r>
-        <w:t xml:space="preserve"> pogled sadrži opis najznačajnijih klasa, njihove organizacije u pakete i podsisteme, i organizacija podsistema u slojeve. U cilju opisivanja dinamičkih aspekata arhitekture, ovaj odeljak može da uključi opise realizacije najznačajnijih slučajeva korišćenj</w:t>
-      </w:r>
-      <w:r>
-        <w:t>a. Da bi se ilustrovala veza između arhitekturno značajnih klasa, podsistema, paketa ili slojeva moguće je uključiti i odgovarajuće dijagrame klasa.</w:t>
+        <w:t>U ovom odeljku je dat pregled logičke arhitekture sistema. Ovaj pogled sadrži opis najznačajnijih klasa, njihove organizacije u pakete i podsisteme, i organizacija podsistema u slojeve. U cilju opisivanja dinamičkih aspekata arhitekture, ovaj odeljak može da uključi opise realizacije najznačajnijih slučajeva korišćenja. Da bi se ilustrovala veza između arhitekturno značajnih klasa, podsistema, paketa ili slojeva moguće je uključiti i odgovarajuće dijagrame klasa.</w:t>
       </w:r>
     </w:p>
     <w:p>
@@ -7034,16 +6795,7 @@
         <w:ind w:left="709"/>
       </w:pPr>
       <w:r>
-        <w:t xml:space="preserve">Logički pogled na </w:t>
-      </w:r>
-      <w:r>
-        <w:t>Mensarium-a</w:t>
-      </w:r>
-      <w:r>
-        <w:t xml:space="preserve"> obuhvata 3 glavna paketa: Korisnički interfejs, Aplikaciona logika, Pristup p</w:t>
-      </w:r>
-      <w:r>
-        <w:t>odacima.</w:t>
+        <w:t>Logički pogled na Mensarium-a obuhvata 3 glavna paketa: Korisnički interfejs, Aplikaciona logika, Pristup podacima.</w:t>
       </w:r>
     </w:p>
     <w:p>
@@ -7064,16 +6816,7 @@
         <w:t>Korisnički interfejs</w:t>
       </w:r>
       <w:r>
-        <w:t xml:space="preserve"> sadrži </w:t>
-      </w:r>
-      <w:r>
-        <w:t>Android aplikaciju</w:t>
-      </w:r>
-      <w:r>
-        <w:t xml:space="preserve">, desktop aplikaciju i </w:t>
-      </w:r>
-      <w:r>
-        <w:t xml:space="preserve">ASP.NET </w:t>
+        <w:t xml:space="preserve"> sadrži Android aplikaciju, desktop aplikaciju i ASP.NET </w:t>
       </w:r>
       <w:r>
         <w:rPr>
@@ -7082,10 +6825,7 @@
         <w:t xml:space="preserve">source </w:t>
       </w:r>
       <w:r>
-        <w:t xml:space="preserve">fajlove </w:t>
-      </w:r>
-      <w:r>
-        <w:t xml:space="preserve">koji realizuju grafički dizajn i forme preko kojih korisnici sistema komuniciraju sa sistemom. </w:t>
+        <w:t xml:space="preserve">fajlove koji realizuju grafički dizajn i forme preko kojih korisnici sistema komuniciraju sa sistemom. </w:t>
       </w:r>
     </w:p>
     <w:p>
@@ -7106,13 +6846,7 @@
         <w:t>Aplikaciona logika</w:t>
       </w:r>
       <w:r>
-        <w:t xml:space="preserve"> predstavlja srednji sloj sis</w:t>
-      </w:r>
-      <w:r>
-        <w:t xml:space="preserve">tema koji sadrži </w:t>
-      </w:r>
-      <w:r>
-        <w:t xml:space="preserve">ASP.NET </w:t>
+        <w:t xml:space="preserve"> predstavlja srednji sloj sistema koji sadrži ASP.NET </w:t>
       </w:r>
       <w:r>
         <w:rPr>
@@ -7121,16 +6855,7 @@
         <w:t xml:space="preserve">source </w:t>
       </w:r>
       <w:r>
-        <w:t>fajlove</w:t>
-      </w:r>
-      <w:r>
-        <w:t xml:space="preserve"> zadužen</w:t>
-      </w:r>
-      <w:r>
-        <w:t xml:space="preserve">e </w:t>
-      </w:r>
-      <w:r>
-        <w:t xml:space="preserve"> za realizaciju funkcionalnosti specifičnih za domen sistema koji se razvija. </w:t>
+        <w:t xml:space="preserve">fajlove zadužene  za realizaciju funkcionalnosti specifičnih za domen sistema koji se razvija. </w:t>
       </w:r>
     </w:p>
     <w:p>
@@ -7141,8 +6866,8 @@
         <w:spacing w:before="120"/>
         <w:ind w:left="709"/>
       </w:pPr>
-      <w:bookmarkStart w:id="74" w:name="_28h4qwu" w:colFirst="0" w:colLast="0"/>
-      <w:bookmarkEnd w:id="74"/>
+      <w:bookmarkStart w:id="73" w:name="_28h4qwu" w:colFirst="0" w:colLast="0"/>
+      <w:bookmarkEnd w:id="73"/>
       <w:r>
         <w:t xml:space="preserve">Paket </w:t>
       </w:r>
@@ -7153,10 +6878,7 @@
         <w:t>Pristup podacima</w:t>
       </w:r>
       <w:r>
-        <w:t xml:space="preserve"> sadrži </w:t>
-      </w:r>
-      <w:r>
-        <w:t xml:space="preserve">ASP.NET </w:t>
+        <w:t xml:space="preserve"> sadrži ASP.NET </w:t>
       </w:r>
       <w:r>
         <w:rPr>
@@ -7165,25 +6887,7 @@
         <w:t xml:space="preserve">source </w:t>
       </w:r>
       <w:r>
-        <w:t xml:space="preserve">fajlove </w:t>
-      </w:r>
-      <w:r>
-        <w:t>koj</w:t>
-      </w:r>
-      <w:r>
-        <w:t>i</w:t>
-      </w:r>
-      <w:r>
-        <w:t xml:space="preserve"> predstavljaj</w:t>
-      </w:r>
-      <w:r>
-        <w:t>u</w:t>
-      </w:r>
-      <w:r>
-        <w:t xml:space="preserve"> interfejs za pristup, dodavanje i ažuriranje podataka ko</w:t>
-      </w:r>
-      <w:r>
-        <w:t>ji se čuvaju u bazi podataka.</w:t>
+        <w:t>fajlove koji predstavljaju interfejs za pristup, dodavanje i ažuriranje podataka koji se čuvaju u bazi podataka.</w:t>
       </w:r>
     </w:p>
     <w:p>
@@ -7196,20 +6900,20 @@
         </w:numPr>
         <w:ind w:hanging="720"/>
       </w:pPr>
-      <w:bookmarkStart w:id="75" w:name="_Toc480739326"/>
+      <w:bookmarkStart w:id="74" w:name="_Toc480739326"/>
       <w:r>
         <w:lastRenderedPageBreak/>
         <w:t>Pregled arhitekture – organizacija paketa i podsistema u slojeve</w:t>
       </w:r>
-      <w:bookmarkEnd w:id="75"/>
+      <w:bookmarkEnd w:id="74"/>
     </w:p>
     <w:p>
       <w:pPr>
         <w:spacing w:before="120"/>
         <w:ind w:left="720"/>
       </w:pPr>
-      <w:bookmarkStart w:id="76" w:name="_nmf14n" w:colFirst="0" w:colLast="0"/>
-      <w:bookmarkEnd w:id="76"/>
+      <w:bookmarkStart w:id="75" w:name="_nmf14n" w:colFirst="0" w:colLast="0"/>
+      <w:bookmarkEnd w:id="75"/>
       <w:r>
         <w:rPr>
           <w:noProof/>
@@ -7260,11 +6964,11 @@
         </w:numPr>
         <w:ind w:hanging="720"/>
       </w:pPr>
-      <w:bookmarkStart w:id="77" w:name="_Toc480739327"/>
+      <w:bookmarkStart w:id="76" w:name="_Toc480739327"/>
       <w:r>
         <w:t>Korisnički interfejs</w:t>
       </w:r>
-      <w:bookmarkEnd w:id="77"/>
+      <w:bookmarkEnd w:id="76"/>
       <w:r>
         <w:tab/>
       </w:r>
@@ -7282,10 +6986,7 @@
         <w:ind w:left="720"/>
       </w:pPr>
       <w:r>
-        <w:t>Ovaj sloj realizuje korisnički interfejs sistema. U njemu su sadržani android aplikacija, desktop aplikacija   i web servis izrađen u ASP.NET-u koji obrađuje zahteve korisnika. Korisnik preko ovog sloja komunicira sa sistemom. Sloj korisničkog interfejsa z</w:t>
-      </w:r>
-      <w:r>
-        <w:t xml:space="preserve">avisi od sloja aplikacione logike kao i od paketa Android, .NET i ASP.NET. </w:t>
+        <w:t xml:space="preserve">Ovaj sloj realizuje korisnički interfejs sistema. U njemu su sadržani android aplikacija, desktop aplikacija   i web servis izrađen u ASP.NET-u koji obrađuje zahteve korisnika. Korisnik preko ovog sloja komunicira sa sistemom. Sloj korisničkog interfejsa zavisi od sloja aplikacione logike kao i od paketa Android, .NET i ASP.NET. </w:t>
       </w:r>
     </w:p>
     <w:p>
@@ -7297,11 +6998,11 @@
         </w:numPr>
         <w:ind w:hanging="720"/>
       </w:pPr>
-      <w:bookmarkStart w:id="78" w:name="_Toc480739328"/>
+      <w:bookmarkStart w:id="77" w:name="_Toc480739328"/>
       <w:r>
         <w:t>Aplikaciona logika</w:t>
       </w:r>
-      <w:bookmarkEnd w:id="78"/>
+      <w:bookmarkEnd w:id="77"/>
       <w:r>
         <w:t xml:space="preserve"> </w:t>
       </w:r>
@@ -7319,16 +7020,7 @@
         <w:ind w:left="720"/>
       </w:pPr>
       <w:r>
-        <w:t xml:space="preserve">Sloj aplikacione logike je srednji sloj u troslojnoj arhitekturi </w:t>
-      </w:r>
-      <w:r>
-        <w:t>Mensarium-a</w:t>
-      </w:r>
-      <w:r>
-        <w:t xml:space="preserve">. Sadrži </w:t>
-      </w:r>
-      <w:r>
-        <w:t xml:space="preserve">ASP.NET </w:t>
+        <w:t xml:space="preserve">Sloj aplikacione logike je srednji sloj u troslojnoj arhitekturi Mensarium-a. Sadrži ASP.NET </w:t>
       </w:r>
       <w:r>
         <w:rPr>
@@ -7337,53 +7029,17 @@
         <w:t xml:space="preserve">source </w:t>
       </w:r>
       <w:r>
-        <w:t xml:space="preserve">fajlove </w:t>
-      </w:r>
-      <w:r>
-        <w:t>koj</w:t>
-      </w:r>
-      <w:r>
-        <w:t xml:space="preserve">i </w:t>
-      </w:r>
-      <w:r>
-        <w:t>realizuj</w:t>
-      </w:r>
-      <w:r>
-        <w:t>u</w:t>
-      </w:r>
-      <w:r>
-        <w:t xml:space="preserve"> funkcionalnost karakterističnu z</w:t>
-      </w:r>
-      <w:r>
-        <w:t xml:space="preserve">a domen primene </w:t>
-      </w:r>
-      <w:r>
-        <w:t xml:space="preserve">sistemam </w:t>
-      </w:r>
-      <w:r>
-        <w:t>i uspostavljaj</w:t>
-      </w:r>
-      <w:r>
-        <w:t>u</w:t>
-      </w:r>
-      <w:r>
-        <w:t xml:space="preserve"> vezu između korisničkog interfejsa i sloja za pristup podacima.</w:t>
+        <w:t>fajlove koji realizuju funkcionalnost karakterističnu za domen primene sistemam i uspostavljaju vezu između korisničkog interfejsa i sloja za pristup podacima.</w:t>
       </w:r>
     </w:p>
     <w:p>
       <w:pPr>
         <w:ind w:left="720"/>
       </w:pPr>
-      <w:bookmarkStart w:id="79" w:name="_1mrcu09" w:colFirst="0" w:colLast="0"/>
-      <w:bookmarkEnd w:id="79"/>
-      <w:r>
-        <w:t xml:space="preserve">Ovaj sloj zavisi od sloja za pristup podacima i </w:t>
-      </w:r>
-      <w:r>
-        <w:t xml:space="preserve">ASP.NET </w:t>
-      </w:r>
-      <w:r>
-        <w:t>paketa.</w:t>
+      <w:bookmarkStart w:id="78" w:name="_1mrcu09" w:colFirst="0" w:colLast="0"/>
+      <w:bookmarkEnd w:id="78"/>
+      <w:r>
+        <w:t>Ovaj sloj zavisi od sloja za pristup podacima i ASP.NET paketa.</w:t>
       </w:r>
     </w:p>
     <w:p>
@@ -7395,11 +7051,11 @@
         </w:numPr>
         <w:ind w:hanging="720"/>
       </w:pPr>
-      <w:bookmarkStart w:id="80" w:name="_Toc480739329"/>
+      <w:bookmarkStart w:id="79" w:name="_Toc480739329"/>
       <w:r>
         <w:t>Pristup podacima</w:t>
       </w:r>
-      <w:bookmarkEnd w:id="80"/>
+      <w:bookmarkEnd w:id="79"/>
       <w:r>
         <w:t xml:space="preserve"> </w:t>
       </w:r>
@@ -7417,13 +7073,7 @@
         <w:ind w:left="720"/>
       </w:pPr>
       <w:r>
-        <w:t xml:space="preserve">Sloj za pristup podacima se nalazi na dnu troslojne arhitekture </w:t>
-      </w:r>
-      <w:r>
-        <w:t xml:space="preserve">i sadrži </w:t>
-      </w:r>
-      <w:r>
-        <w:t xml:space="preserve">ASP.NET </w:t>
+        <w:t xml:space="preserve">Sloj za pristup podacima se nalazi na dnu troslojne arhitekture i sadrži ASP.NET </w:t>
       </w:r>
       <w:r>
         <w:rPr>
@@ -7432,34 +7082,25 @@
         <w:t xml:space="preserve">source </w:t>
       </w:r>
       <w:r>
-        <w:t>fajlovi</w:t>
-      </w:r>
-      <w:r>
-        <w:t xml:space="preserve"> zadužene za pribavljanje, dodavanje i ažuriranje podataka koji se čuvaju u MySQL bazi podataka.</w:t>
+        <w:t>fajlovi zadužene za pribavljanje, dodavanje i ažuriranje podataka koji se čuvaju u MySQL bazi podataka.</w:t>
       </w:r>
     </w:p>
     <w:p>
       <w:pPr>
         <w:ind w:left="720"/>
       </w:pPr>
-      <w:bookmarkStart w:id="81" w:name="_2ghhfxcjz557" w:colFirst="0" w:colLast="0"/>
+      <w:bookmarkStart w:id="80" w:name="_2ghhfxcjz557" w:colFirst="0" w:colLast="0"/>
+      <w:bookmarkEnd w:id="80"/>
+      <w:r>
+        <w:t>Ovaj sloj ne zavisi od drugih slojeva, ali je zavisan od paketa ASP.NET i MySQL baza podataka.</w:t>
+      </w:r>
+    </w:p>
+    <w:p>
+      <w:pPr>
+        <w:ind w:left="720"/>
+      </w:pPr>
+      <w:bookmarkStart w:id="81" w:name="_46r0co2" w:colFirst="0" w:colLast="0"/>
       <w:bookmarkEnd w:id="81"/>
-      <w:r>
-        <w:t xml:space="preserve">Ovaj sloj ne zavisi od drugih slojeva, ali je zavisan od paketa </w:t>
-      </w:r>
-      <w:r>
-        <w:t xml:space="preserve">ASP.NET </w:t>
-      </w:r>
-      <w:r>
-        <w:t>i MySQL baza podataka.</w:t>
-      </w:r>
-    </w:p>
-    <w:p>
-      <w:pPr>
-        <w:ind w:left="720"/>
-      </w:pPr>
-      <w:bookmarkStart w:id="82" w:name="_46r0co2" w:colFirst="0" w:colLast="0"/>
-      <w:bookmarkEnd w:id="82"/>
     </w:p>
     <w:p>
       <w:pPr>
@@ -7470,31 +7111,28 @@
         </w:numPr>
         <w:ind w:hanging="720"/>
       </w:pPr>
-      <w:bookmarkStart w:id="83" w:name="_Toc480739330"/>
+      <w:bookmarkStart w:id="82" w:name="_Toc480739330"/>
       <w:r>
         <w:t>.NET</w:t>
       </w:r>
+      <w:bookmarkEnd w:id="82"/>
+    </w:p>
+    <w:p>
+      <w:pPr>
+        <w:ind w:left="720"/>
+      </w:pPr>
+      <w:bookmarkStart w:id="83" w:name="_6uwrlghpnu1e" w:colFirst="0" w:colLast="0"/>
       <w:bookmarkEnd w:id="83"/>
+      <w:r>
+        <w:t>tehnologija</w:t>
+      </w:r>
     </w:p>
     <w:p>
       <w:pPr>
         <w:ind w:left="720"/>
       </w:pPr>
-      <w:bookmarkStart w:id="84" w:name="_6uwrlghpnu1e" w:colFirst="0" w:colLast="0"/>
-      <w:bookmarkEnd w:id="84"/>
-      <w:r>
-        <w:t>tehnologija</w:t>
-      </w:r>
-    </w:p>
-    <w:p>
-      <w:pPr>
-        <w:ind w:left="720"/>
-      </w:pPr>
-      <w:r>
-        <w:t>Tehnologija .NE</w:t>
-      </w:r>
-      <w:r>
-        <w:t>T definiše gradivne elemente desktop  aplikacije koji se prikazuju na računaru  i omogućavaju prikaz formatiranih informacija i realizaciju formi za unos i ažuriranje podataka.</w:t>
+      <w:r>
+        <w:t>Tehnologija .NET definiše gradivne elemente desktop  aplikacije koji se prikazuju na računaru  i omogućavaju prikaz formatiranih informacija i realizaciju formi za unos i ažuriranje podataka.</w:t>
       </w:r>
     </w:p>
     <w:p>
@@ -7506,58 +7144,31 @@
         </w:numPr>
         <w:contextualSpacing/>
       </w:pPr>
-      <w:bookmarkStart w:id="85" w:name="_Toc480739331"/>
+      <w:bookmarkStart w:id="84" w:name="_Toc480739331"/>
       <w:r>
         <w:lastRenderedPageBreak/>
         <w:t>Android</w:t>
       </w:r>
+      <w:bookmarkEnd w:id="84"/>
+    </w:p>
+    <w:p>
+      <w:pPr>
+        <w:ind w:left="720"/>
+      </w:pPr>
+      <w:bookmarkStart w:id="85" w:name="_2cb1ol9dr04m" w:colFirst="0" w:colLast="0"/>
       <w:bookmarkEnd w:id="85"/>
+      <w:r>
+        <w:t>tehnologija</w:t>
+      </w:r>
     </w:p>
     <w:p>
       <w:pPr>
         <w:ind w:left="720"/>
       </w:pPr>
-      <w:bookmarkStart w:id="86" w:name="_2cb1ol9dr04m" w:colFirst="0" w:colLast="0"/>
+      <w:bookmarkStart w:id="86" w:name="_23cq0to9fpy7" w:colFirst="0" w:colLast="0"/>
       <w:bookmarkEnd w:id="86"/>
       <w:r>
-        <w:t>tehnologija</w:t>
-      </w:r>
-    </w:p>
-    <w:p>
-      <w:pPr>
-        <w:ind w:left="720"/>
-      </w:pPr>
-      <w:bookmarkStart w:id="87" w:name="_23cq0to9fpy7" w:colFirst="0" w:colLast="0"/>
-      <w:bookmarkEnd w:id="87"/>
-      <w:r>
-        <w:t xml:space="preserve">Tehnologija </w:t>
-      </w:r>
-      <w:r>
-        <w:t xml:space="preserve">Android </w:t>
-      </w:r>
-      <w:r>
-        <w:t xml:space="preserve">definiše gradivne elemente </w:t>
-      </w:r>
-      <w:r>
-        <w:t>mobilne apli</w:t>
-      </w:r>
-      <w:r>
-        <w:t xml:space="preserve">kacije </w:t>
-      </w:r>
-      <w:r>
-        <w:t>koj</w:t>
-      </w:r>
-      <w:r>
-        <w:t>i</w:t>
-      </w:r>
-      <w:r>
-        <w:t xml:space="preserve"> se prikazuju </w:t>
-      </w:r>
-      <w:r>
-        <w:t xml:space="preserve">na mobilnom telefonu i </w:t>
-      </w:r>
-      <w:r>
-        <w:t>omogućavaju prikaz formatiranih informacija i realizaciju formi za unos i ažuriranje podataka.</w:t>
+        <w:t>Tehnologija Android definiše gradivne elemente mobilne aplikacije koji se prikazuju na mobilnom telefonu i omogućavaju prikaz formatiranih informacija i realizaciju formi za unos i ažuriranje podataka.</w:t>
       </w:r>
     </w:p>
     <w:p>
@@ -7569,55 +7180,31 @@
         </w:numPr>
         <w:ind w:hanging="720"/>
       </w:pPr>
-      <w:bookmarkStart w:id="88" w:name="_Toc480739332"/>
+      <w:bookmarkStart w:id="87" w:name="_Toc480739332"/>
       <w:r>
         <w:t>ASP.NET</w:t>
       </w:r>
+      <w:bookmarkEnd w:id="87"/>
+      <w:r>
+        <w:t xml:space="preserve"> </w:t>
+      </w:r>
+    </w:p>
+    <w:p>
+      <w:pPr>
+        <w:ind w:left="720"/>
+      </w:pPr>
+      <w:r>
+        <w:t>tehnologija</w:t>
+      </w:r>
+    </w:p>
+    <w:p>
+      <w:pPr>
+        <w:ind w:left="720"/>
+      </w:pPr>
+      <w:bookmarkStart w:id="88" w:name="_111kx3o" w:colFirst="0" w:colLast="0"/>
       <w:bookmarkEnd w:id="88"/>
       <w:r>
-        <w:t xml:space="preserve"> </w:t>
-      </w:r>
-    </w:p>
-    <w:p>
-      <w:pPr>
-        <w:ind w:left="720"/>
-      </w:pPr>
-      <w:r>
-        <w:t>tehnologija</w:t>
-      </w:r>
-    </w:p>
-    <w:p>
-      <w:pPr>
-        <w:ind w:left="720"/>
-      </w:pPr>
-      <w:bookmarkStart w:id="89" w:name="_111kx3o" w:colFirst="0" w:colLast="0"/>
-      <w:bookmarkEnd w:id="89"/>
-      <w:r>
-        <w:t xml:space="preserve">Tehnologija </w:t>
-      </w:r>
-      <w:r>
-        <w:t xml:space="preserve">ASP.NET </w:t>
-      </w:r>
-      <w:r>
-        <w:t xml:space="preserve">obezbeđuje mehanizam za pisanje i izvršavanje </w:t>
-      </w:r>
-      <w:r>
-        <w:t xml:space="preserve">koda </w:t>
-      </w:r>
-      <w:r>
-        <w:t>na strani servera. Ov</w:t>
-      </w:r>
-      <w:r>
-        <w:t>aj kod  obrađuje i generiše podatke koje su potrebni korisničkom interfejsu</w:t>
-      </w:r>
-      <w:r>
-        <w:t xml:space="preserve"> i pristupaj</w:t>
-      </w:r>
-      <w:r>
-        <w:t>a</w:t>
-      </w:r>
-      <w:r>
-        <w:t xml:space="preserve"> bazi podataka u cilju pribavljanja, unosa i ažuriranja podataka.</w:t>
+        <w:t>Tehnologija ASP.NET obezbeđuje mehanizam za pisanje i izvršavanje koda na strani servera. Ovaj kod  obrađuje i generiše podatke koje su potrebni korisničkom interfejsu i pristupaja bazi podataka u cilju pribavljanja, unosa i ažuriranja podataka.</w:t>
       </w:r>
     </w:p>
     <w:p>
@@ -7629,36 +7216,30 @@
         </w:numPr>
         <w:ind w:hanging="720"/>
       </w:pPr>
-      <w:bookmarkStart w:id="90" w:name="_Toc480739333"/>
+      <w:bookmarkStart w:id="89" w:name="_Toc480739333"/>
       <w:r>
         <w:t>MySQL</w:t>
       </w:r>
+      <w:bookmarkEnd w:id="89"/>
+    </w:p>
+    <w:p>
+      <w:pPr>
+        <w:ind w:left="720"/>
+      </w:pPr>
+      <w:bookmarkStart w:id="90" w:name="_qhjg2c6oukgu" w:colFirst="0" w:colLast="0"/>
       <w:bookmarkEnd w:id="90"/>
+      <w:r>
+        <w:t>DBMS</w:t>
+      </w:r>
     </w:p>
     <w:p>
       <w:pPr>
         <w:ind w:left="720"/>
       </w:pPr>
-      <w:bookmarkStart w:id="91" w:name="_qhjg2c6oukgu" w:colFirst="0" w:colLast="0"/>
+      <w:bookmarkStart w:id="91" w:name="_3l18frh" w:colFirst="0" w:colLast="0"/>
       <w:bookmarkEnd w:id="91"/>
       <w:r>
-        <w:t>DBMS</w:t>
-      </w:r>
-    </w:p>
-    <w:p>
-      <w:pPr>
-        <w:ind w:left="720"/>
-      </w:pPr>
-      <w:bookmarkStart w:id="92" w:name="_3l18frh" w:colFirst="0" w:colLast="0"/>
-      <w:bookmarkEnd w:id="92"/>
-      <w:r>
-        <w:t xml:space="preserve">MySQL predstavlja sistem za upravljanje bazama podataka koji će se koristiti za realizaciju </w:t>
-      </w:r>
-      <w:r>
-        <w:t>Mensarium sistema</w:t>
-      </w:r>
-      <w:r>
-        <w:t>.</w:t>
+        <w:t>MySQL predstavlja sistem za upravljanje bazama podataka koji će se koristiti za realizaciju Mensarium sistema.</w:t>
       </w:r>
     </w:p>
     <w:p>
@@ -7671,21 +7252,18 @@
         </w:numPr>
         <w:ind w:left="709" w:hanging="709"/>
       </w:pPr>
-      <w:bookmarkStart w:id="93" w:name="_Toc480739334"/>
+      <w:bookmarkStart w:id="92" w:name="_Toc480739334"/>
       <w:r>
         <w:t>Pogled na procese</w:t>
       </w:r>
-      <w:bookmarkEnd w:id="93"/>
+      <w:bookmarkEnd w:id="92"/>
     </w:p>
     <w:p>
       <w:pPr>
         <w:ind w:left="709"/>
       </w:pPr>
       <w:r>
-        <w:t>U ovom odeljku je sadržan pogled na procesnu arhitekturu sistema. Ovaj opis treba da sadrži specifikaciju različitih zadataka (</w:t>
-      </w:r>
-      <w:r>
-        <w:t>procesa i niti) uključenih u rad sistema. Takođe je potrebno dati dijagrame koji pokazuju njihovu interakciju i konfiguraciju. Dodela objekata i klasa na određene zadatke takođe spada u opis procesne arhitekture.</w:t>
+        <w:t>U ovom odeljku je sadržan pogled na procesnu arhitekturu sistema. Ovaj opis treba da sadrži specifikaciju različitih zadataka (procesa i niti) uključenih u rad sistema. Takođe je potrebno dati dijagrame koji pokazuju njihovu interakciju i konfiguraciju. Dodela objekata i klasa na određene zadatke takođe spada u opis procesne arhitekture.</w:t>
       </w:r>
     </w:p>
     <w:p>
@@ -7693,19 +7271,10 @@
         <w:spacing w:before="120"/>
         <w:ind w:left="709"/>
       </w:pPr>
-      <w:bookmarkStart w:id="94" w:name="_206ipza" w:colFirst="0" w:colLast="0"/>
-      <w:bookmarkEnd w:id="94"/>
-      <w:r>
-        <w:t>Ilustracije radi u nastavku je dat opis pro</w:t>
-      </w:r>
-      <w:r>
-        <w:t xml:space="preserve">cesa uključenih u izvršenje </w:t>
-      </w:r>
-      <w:r>
-        <w:t>Mensarium sistema kao android i desktop aplikacije</w:t>
-      </w:r>
-      <w:r>
-        <w:t>.</w:t>
+      <w:bookmarkStart w:id="93" w:name="_206ipza" w:colFirst="0" w:colLast="0"/>
+      <w:bookmarkEnd w:id="93"/>
+      <w:r>
+        <w:t>Ilustracije radi u nastavku je dat opis procesa uključenih u izvršenje Mensarium sistema kao android i desktop aplikacije.</w:t>
       </w:r>
     </w:p>
     <w:p>
@@ -7717,24 +7286,18 @@
         </w:numPr>
         <w:ind w:hanging="720"/>
       </w:pPr>
-      <w:bookmarkStart w:id="95" w:name="_Toc480739335"/>
+      <w:bookmarkStart w:id="94" w:name="_Toc480739335"/>
       <w:r>
         <w:t>Procesi</w:t>
       </w:r>
-      <w:bookmarkEnd w:id="95"/>
+      <w:bookmarkEnd w:id="94"/>
     </w:p>
     <w:p>
       <w:pPr>
         <w:ind w:left="709"/>
       </w:pPr>
       <w:r>
-        <w:t xml:space="preserve">Na sledećem UML dijagramu klasa prikazani su procesi koji učestvuju u izvršenju </w:t>
-      </w:r>
-      <w:r>
-        <w:t>Mensarium sistema</w:t>
-      </w:r>
-      <w:r>
-        <w:t xml:space="preserve">. </w:t>
+        <w:t xml:space="preserve">Na sledećem UML dijagramu klasa prikazani su procesi koji učestvuju u izvršenju Mensarium sistema. </w:t>
       </w:r>
     </w:p>
     <w:p>
@@ -7743,8 +7306,8 @@
         <w:ind w:left="720"/>
         <w:jc w:val="center"/>
       </w:pPr>
-      <w:bookmarkStart w:id="96" w:name="_4k668n3" w:colFirst="0" w:colLast="0"/>
-      <w:bookmarkEnd w:id="96"/>
+      <w:bookmarkStart w:id="95" w:name="_4k668n3" w:colFirst="0" w:colLast="0"/>
+      <w:bookmarkEnd w:id="95"/>
       <w:r>
         <w:t xml:space="preserve"> </w:t>
       </w:r>
@@ -7798,11 +7361,11 @@
         </w:numPr>
         <w:ind w:hanging="720"/>
       </w:pPr>
-      <w:bookmarkStart w:id="97" w:name="_Toc480739336"/>
+      <w:bookmarkStart w:id="96" w:name="_Toc480739336"/>
       <w:r>
         <w:t>Android aplikacija</w:t>
       </w:r>
-      <w:bookmarkEnd w:id="97"/>
+      <w:bookmarkEnd w:id="96"/>
     </w:p>
     <w:p>
       <w:pPr>
@@ -7859,13 +7422,7 @@
         <w:rPr>
           <w:i/>
         </w:rPr>
-        <w:t>Desktop aplika</w:t>
-      </w:r>
-      <w:r>
-        <w:rPr>
-          <w:i/>
-        </w:rPr>
-        <w:t>cija</w:t>
+        <w:t>Desktop aplikacija</w:t>
       </w:r>
     </w:p>
     <w:p>
@@ -7881,8 +7438,8 @@
         <w:spacing w:before="120"/>
         <w:ind w:left="720"/>
       </w:pPr>
-      <w:bookmarkStart w:id="98" w:name="_2zbgiuw" w:colFirst="0" w:colLast="0"/>
-      <w:bookmarkEnd w:id="98"/>
+      <w:bookmarkStart w:id="97" w:name="_2zbgiuw" w:colFirst="0" w:colLast="0"/>
+      <w:bookmarkEnd w:id="97"/>
       <w:r>
         <w:lastRenderedPageBreak/>
         <w:t>Desktop aplikacija zavisi od web servera koji obrađuje i šalje podatke aplikaciji.</w:t>
@@ -7897,26 +7454,20 @@
         </w:numPr>
         <w:ind w:hanging="720"/>
       </w:pPr>
-      <w:bookmarkStart w:id="99" w:name="_Toc480739337"/>
+      <w:bookmarkStart w:id="98" w:name="_Toc480739337"/>
       <w:r>
         <w:t>Web server</w:t>
       </w:r>
+      <w:bookmarkEnd w:id="98"/>
+    </w:p>
+    <w:p>
+      <w:pPr>
+        <w:ind w:left="720"/>
+      </w:pPr>
+      <w:bookmarkStart w:id="99" w:name="_1egqt2p" w:colFirst="0" w:colLast="0"/>
       <w:bookmarkEnd w:id="99"/>
-    </w:p>
-    <w:p>
-      <w:pPr>
-        <w:ind w:left="720"/>
-      </w:pPr>
-      <w:bookmarkStart w:id="100" w:name="_1egqt2p" w:colFirst="0" w:colLast="0"/>
-      <w:bookmarkEnd w:id="100"/>
-      <w:r>
-        <w:t>Web server je proces</w:t>
-      </w:r>
-      <w:r>
-        <w:t xml:space="preserve"> koji izvršava funkcionalnost opsluživanja zahteva prispelih sa više </w:t>
-      </w:r>
-      <w:r>
-        <w:t>android i desktop aplikacija. Web servirs može da se sastoji iz više procesa i niti u cilju opsluživanja više klijenata.</w:t>
+      <w:r>
+        <w:t>Web server je proces koji izvršava funkcionalnost opsluživanja zahteva prispelih sa više android i desktop aplikacija. Web servirs može da se sastoji iz više procesa i niti u cilju opsluživanja više klijenata.</w:t>
       </w:r>
     </w:p>
     <w:p>
@@ -7928,23 +7479,20 @@
         </w:numPr>
         <w:ind w:hanging="720"/>
       </w:pPr>
-      <w:bookmarkStart w:id="101" w:name="_Toc480739338"/>
+      <w:bookmarkStart w:id="100" w:name="_Toc480739338"/>
       <w:r>
         <w:t>MySQL Server</w:t>
       </w:r>
+      <w:bookmarkEnd w:id="100"/>
+    </w:p>
+    <w:p>
+      <w:pPr>
+        <w:ind w:left="720"/>
+      </w:pPr>
+      <w:bookmarkStart w:id="101" w:name="_2dlolyb" w:colFirst="0" w:colLast="0"/>
       <w:bookmarkEnd w:id="101"/>
-    </w:p>
-    <w:p>
-      <w:pPr>
-        <w:ind w:left="720"/>
-      </w:pPr>
-      <w:bookmarkStart w:id="102" w:name="_2dlolyb" w:colFirst="0" w:colLast="0"/>
-      <w:bookmarkEnd w:id="102"/>
-      <w:r>
-        <w:t>MySQL Server je proces koji izvršava funkcionalnost M</w:t>
-      </w:r>
-      <w:r>
-        <w:t>ySQL sistema za upravljanje bazama podataka. Ovaj proces može konkurentno da prihvati određen broj upita, izvrši ih nad bazom podataka i vrati rezultate procesu koji je upite postavio.</w:t>
+      <w:r>
+        <w:t>MySQL Server je proces koji izvršava funkcionalnost MySQL sistema za upravljanje bazama podataka. Ovaj proces može konkurentno da prihvati određen broj upita, izvrši ih nad bazom podataka i vrati rezultate procesu koji je upite postavio.</w:t>
       </w:r>
     </w:p>
     <w:p>
@@ -7957,11 +7505,11 @@
         </w:numPr>
         <w:ind w:hanging="720"/>
       </w:pPr>
-      <w:bookmarkStart w:id="103" w:name="_Toc480739339"/>
+      <w:bookmarkStart w:id="102" w:name="_Toc480739339"/>
       <w:r>
         <w:t>Pogled na raspoređivanje sistema</w:t>
       </w:r>
-      <w:bookmarkEnd w:id="103"/>
+      <w:bookmarkEnd w:id="102"/>
     </w:p>
     <w:p>
       <w:pPr>
@@ -7978,16 +7526,7 @@
         <w:ind w:left="709"/>
       </w:pPr>
       <w:r>
-        <w:t xml:space="preserve">Na sledećoj slici dat je UML dijagram raspoređivanja </w:t>
-      </w:r>
-      <w:r>
-        <w:t>Men</w:t>
-      </w:r>
-      <w:r>
-        <w:t>sarium sistema</w:t>
-      </w:r>
-      <w:r>
-        <w:t>.</w:t>
+        <w:t>Na sledećoj slici dat je UML dijagram raspoređivanja Mensarium sistema.</w:t>
       </w:r>
     </w:p>
     <w:p>
@@ -7996,8 +7535,8 @@
         <w:ind w:left="709"/>
         <w:jc w:val="center"/>
       </w:pPr>
-      <w:bookmarkStart w:id="104" w:name="_sqyw64" w:colFirst="0" w:colLast="0"/>
-      <w:bookmarkEnd w:id="104"/>
+      <w:bookmarkStart w:id="103" w:name="_sqyw64" w:colFirst="0" w:colLast="0"/>
+      <w:bookmarkEnd w:id="103"/>
       <w:r>
         <w:rPr>
           <w:noProof/>
@@ -8048,35 +7587,20 @@
         </w:numPr>
         <w:ind w:hanging="720"/>
       </w:pPr>
-      <w:bookmarkStart w:id="105" w:name="_Toc480739340"/>
+      <w:bookmarkStart w:id="104" w:name="_Toc480739340"/>
       <w:r>
         <w:t>Klijent</w:t>
       </w:r>
+      <w:bookmarkEnd w:id="104"/>
+    </w:p>
+    <w:p>
+      <w:pPr>
+        <w:ind w:left="709"/>
+      </w:pPr>
+      <w:bookmarkStart w:id="105" w:name="_hj3t16xwxdu0" w:colFirst="0" w:colLast="0"/>
       <w:bookmarkEnd w:id="105"/>
-    </w:p>
-    <w:p>
-      <w:pPr>
-        <w:ind w:left="709"/>
-      </w:pPr>
-      <w:bookmarkStart w:id="106" w:name="_hj3t16xwxdu0" w:colFirst="0" w:colLast="0"/>
-      <w:bookmarkEnd w:id="106"/>
-      <w:r>
-        <w:t xml:space="preserve">Pristup </w:t>
-      </w:r>
-      <w:r>
-        <w:t xml:space="preserve">Mensarium sistemu </w:t>
-      </w:r>
-      <w:r>
-        <w:t xml:space="preserve">se obavlja preko klijentskih računara na kojima se izvršava </w:t>
-      </w:r>
-      <w:r>
-        <w:t>desktop aplikacija</w:t>
-      </w:r>
-      <w:r>
-        <w:t xml:space="preserve">. Za povezivanje između klijenta i Web servera koristi se Internet infrastruktura tako da nema ograničenja u pogledu lokacije </w:t>
-      </w:r>
-      <w:r>
-        <w:t>klijenta.</w:t>
+      <w:r>
+        <w:t>Pristup Mensarium sistemu se obavlja preko klijentskih računara na kojima se izvršava desktop aplikacija. Za povezivanje između klijenta i Web servera koristi se Internet infrastruktura tako da nema ograničenja u pogledu lokacije klijenta.</w:t>
       </w:r>
     </w:p>
     <w:p>
@@ -8088,23 +7612,20 @@
         </w:numPr>
         <w:contextualSpacing/>
       </w:pPr>
-      <w:bookmarkStart w:id="107" w:name="_Toc480739341"/>
+      <w:bookmarkStart w:id="106" w:name="_Toc480739341"/>
       <w:r>
         <w:t>Klijent</w:t>
       </w:r>
+      <w:bookmarkEnd w:id="106"/>
+    </w:p>
+    <w:p>
+      <w:pPr>
+        <w:ind w:left="709"/>
+      </w:pPr>
+      <w:bookmarkStart w:id="107" w:name="_3cqmetx" w:colFirst="0" w:colLast="0"/>
       <w:bookmarkEnd w:id="107"/>
-    </w:p>
-    <w:p>
-      <w:pPr>
-        <w:ind w:left="709"/>
-      </w:pPr>
-      <w:bookmarkStart w:id="108" w:name="_3cqmetx" w:colFirst="0" w:colLast="0"/>
-      <w:bookmarkEnd w:id="108"/>
-      <w:r>
-        <w:t>Pristup Mensarium sistemu se obavlja preko klijentskih mobilnih telefona na kojima se izvršava Android aplikacija. Za povezivanje između klijenta i Web servera koristi se Internet infrastruktura tako da nema ograničenja u pogledu lokacije</w:t>
-      </w:r>
-      <w:r>
-        <w:t xml:space="preserve"> klijenta.</w:t>
+      <w:r>
+        <w:t>Pristup Mensarium sistemu se obavlja preko klijentskih mobilnih telefona na kojima se izvršava Android aplikacija. Za povezivanje između klijenta i Web servera koristi se Internet infrastruktura tako da nema ograničenja u pogledu lokacije klijenta.</w:t>
       </w:r>
     </w:p>
     <w:p>
@@ -8116,18 +7637,18 @@
         </w:numPr>
         <w:ind w:hanging="720"/>
       </w:pPr>
-      <w:bookmarkStart w:id="109" w:name="_Toc480739342"/>
+      <w:bookmarkStart w:id="108" w:name="_Toc480739342"/>
       <w:r>
         <w:t>Web server</w:t>
       </w:r>
+      <w:bookmarkEnd w:id="108"/>
+    </w:p>
+    <w:p>
+      <w:pPr>
+        <w:ind w:left="709"/>
+      </w:pPr>
+      <w:bookmarkStart w:id="109" w:name="_1rvwp1q" w:colFirst="0" w:colLast="0"/>
       <w:bookmarkEnd w:id="109"/>
-    </w:p>
-    <w:p>
-      <w:pPr>
-        <w:ind w:left="709"/>
-      </w:pPr>
-      <w:bookmarkStart w:id="110" w:name="_1rvwp1q" w:colFirst="0" w:colLast="0"/>
-      <w:bookmarkEnd w:id="110"/>
       <w:r>
         <w:t>Računar na kome se izvršava Web server opslužuje više klijenata koji pristupaju preko Interneta. U najopštioj konfiguraciji DBMS se izvršava na posebnoj mašini koja je sa Web serverom u lokalnoj mreži (LAN).</w:t>
       </w:r>
@@ -8141,23 +7662,20 @@
         </w:numPr>
         <w:ind w:hanging="720"/>
       </w:pPr>
-      <w:bookmarkStart w:id="111" w:name="_Toc480739343"/>
+      <w:bookmarkStart w:id="110" w:name="_Toc480739343"/>
       <w:r>
         <w:t>DBMS server</w:t>
       </w:r>
+      <w:bookmarkEnd w:id="110"/>
+    </w:p>
+    <w:p>
+      <w:pPr>
+        <w:ind w:left="709"/>
+      </w:pPr>
+      <w:bookmarkStart w:id="111" w:name="_ae9arqmzs6uf" w:colFirst="0" w:colLast="0"/>
       <w:bookmarkEnd w:id="111"/>
-    </w:p>
-    <w:p>
-      <w:pPr>
-        <w:ind w:left="709"/>
-      </w:pPr>
-      <w:bookmarkStart w:id="112" w:name="_ae9arqmzs6uf" w:colFirst="0" w:colLast="0"/>
-      <w:bookmarkEnd w:id="112"/>
-      <w:r>
-        <w:t>DBMS server je</w:t>
-      </w:r>
-      <w:r>
-        <w:t xml:space="preserve"> računar na kome se izvršava MySQL Server proces koji realizuje funkcionalnost sistema za upravljanje bazama podataka. Zbog sigurnosti podataka koji se na ovom računaru čuvaju pristup bazi je </w:t>
+      <w:r>
+        <w:t xml:space="preserve">DBMS server je računar na kome se izvršava MySQL Server proces koji realizuje funkcionalnost sistema za upravljanje bazama podataka. Zbog sigurnosti podataka koji se na ovom računaru čuvaju pristup bazi je </w:t>
       </w:r>
       <w:r>
         <w:lastRenderedPageBreak/>
@@ -8174,33 +7692,21 @@
         </w:numPr>
         <w:ind w:hanging="720"/>
       </w:pPr>
-      <w:bookmarkStart w:id="113" w:name="_Toc480739344"/>
-      <w:r>
-        <w:t>Pogled na imp</w:t>
-      </w:r>
-      <w:r>
-        <w:t>lementaciju sistema</w:t>
-      </w:r>
-      <w:bookmarkEnd w:id="113"/>
+      <w:bookmarkStart w:id="112" w:name="_Toc480739344"/>
+      <w:r>
+        <w:t>Pogled na implementaciju sistema</w:t>
+      </w:r>
+      <w:bookmarkEnd w:id="112"/>
     </w:p>
     <w:p>
       <w:pPr>
         <w:widowControl/>
         <w:ind w:left="709"/>
       </w:pPr>
-      <w:bookmarkStart w:id="114" w:name="_2r0uhxc" w:colFirst="0" w:colLast="0"/>
-      <w:bookmarkEnd w:id="114"/>
-      <w:r>
-        <w:t xml:space="preserve">Pogled na implementaciju prikazuje različite aspekte bitne za implementaciju sistema. U slučaju </w:t>
-      </w:r>
-      <w:r>
-        <w:t>Mensarium sistema</w:t>
-      </w:r>
-      <w:r>
-        <w:t xml:space="preserve"> ovaj odeljak sadrži model domena, šemu baze podataka i prikaz komponenti sistema razvrstanih u ranije identifikovane paket</w:t>
-      </w:r>
-      <w:r>
-        <w:t>e.</w:t>
+      <w:bookmarkStart w:id="113" w:name="_2r0uhxc" w:colFirst="0" w:colLast="0"/>
+      <w:bookmarkEnd w:id="113"/>
+      <w:r>
+        <w:t>Pogled na implementaciju prikazuje različite aspekte bitne za implementaciju sistema. U slučaju Mensarium sistema ovaj odeljak sadrži model domena, šemu baze podataka i prikaz komponenti sistema razvrstanih u ranije identifikovane pakete.</w:t>
       </w:r>
     </w:p>
     <w:p>
@@ -8212,11 +7718,11 @@
         </w:numPr>
         <w:ind w:hanging="720"/>
       </w:pPr>
-      <w:bookmarkStart w:id="115" w:name="_Toc480739345"/>
+      <w:bookmarkStart w:id="114" w:name="_Toc480739345"/>
       <w:r>
         <w:t>Model domena</w:t>
       </w:r>
-      <w:bookmarkEnd w:id="115"/>
+      <w:bookmarkEnd w:id="114"/>
     </w:p>
     <w:p>
       <w:pPr>
@@ -8224,13 +7730,7 @@
         <w:ind w:left="709"/>
       </w:pPr>
       <w:r>
-        <w:t xml:space="preserve">Model domena za koji se </w:t>
-      </w:r>
-      <w:r>
-        <w:t>Mensarium sistem</w:t>
-      </w:r>
-      <w:r>
-        <w:t xml:space="preserve"> projektuje je ilustrovan UML dijagramom klasa. U njemu su prikazane domenske klase, neki od njihovih atributa, kao i veze koje se mogu identifikovati između njih.</w:t>
+        <w:t>Model domena za koji se Mensarium sistem projektuje je ilustrovan UML dijagramom klasa. U njemu su prikazane domenske klase, neki od njihovih atributa, kao i veze koje se mogu identifikovati između njih.</w:t>
       </w:r>
     </w:p>
     <w:p>
@@ -8239,22 +7739,7 @@
         <w:ind w:left="709"/>
       </w:pPr>
       <w:r>
-        <w:t>Model domena predstavlja osnovu za p</w:t>
-      </w:r>
-      <w:r>
-        <w:t>rojektovanje baze podataka, ali i identifikaciju nekih od komponenti (</w:t>
-      </w:r>
-      <w:r>
-        <w:t xml:space="preserve">ASP.NET </w:t>
-      </w:r>
-      <w:r>
-        <w:t>s</w:t>
-      </w:r>
-      <w:r>
-        <w:t>ource fajlova</w:t>
-      </w:r>
-      <w:r>
-        <w:t>) koje će biti implementirane.</w:t>
+        <w:t>Model domena predstavlja osnovu za projektovanje baze podataka, ali i identifikaciju nekih od komponenti (ASP.NET source fajlova) koje će biti implementirane.</w:t>
       </w:r>
     </w:p>
     <w:p>
@@ -8262,8 +7747,8 @@
         <w:widowControl/>
         <w:ind w:left="709"/>
       </w:pPr>
-      <w:bookmarkStart w:id="116" w:name="_1664s55" w:colFirst="0" w:colLast="0"/>
-      <w:bookmarkEnd w:id="116"/>
+      <w:bookmarkStart w:id="115" w:name="_1664s55" w:colFirst="0" w:colLast="0"/>
+      <w:bookmarkEnd w:id="115"/>
     </w:p>
     <w:p>
       <w:pPr>
@@ -8274,11 +7759,11 @@
         </w:numPr>
         <w:ind w:hanging="720"/>
       </w:pPr>
-      <w:bookmarkStart w:id="117" w:name="_Toc480739346"/>
+      <w:bookmarkStart w:id="116" w:name="_Toc480739346"/>
       <w:r>
         <w:t>Šema baze podataka</w:t>
       </w:r>
-      <w:bookmarkEnd w:id="117"/>
+      <w:bookmarkEnd w:id="116"/>
     </w:p>
     <w:p>
       <w:pPr>
@@ -8295,16 +7780,67 @@
         <w:t>MySQL Workbench-a</w:t>
       </w:r>
       <w:r>
-        <w:t>. M</w:t>
-      </w:r>
-      <w:r>
-        <w:t xml:space="preserve">igracija na MySQL je obavljena pomoću </w:t>
-      </w:r>
-      <w:r>
-        <w:t>tog alata</w:t>
-      </w:r>
-      <w:r>
-        <w:t>.</w:t>
+        <w:t>. Migracija na MySQL je obavljena pomoću tog alata.</w:t>
+      </w:r>
+      <w:bookmarkStart w:id="117" w:name="_GoBack"/>
+      <w:bookmarkEnd w:id="117"/>
+    </w:p>
+    <w:p>
+      <w:pPr>
+        <w:widowControl/>
+        <w:ind w:left="709"/>
+      </w:pPr>
+    </w:p>
+    <w:p>
+      <w:pPr>
+        <w:widowControl/>
+        <w:ind w:left="709"/>
+      </w:pPr>
+      <w:r>
+        <w:rPr>
+          <w:noProof/>
+        </w:rPr>
+        <w:drawing>
+          <wp:inline distT="0" distB="0" distL="0" distR="0">
+            <wp:extent cx="5943600" cy="3920490"/>
+            <wp:effectExtent l="0" t="0" r="0" b="3810"/>
+            <wp:docPr id="9" name="Picture 9"/>
+            <wp:cNvGraphicFramePr>
+              <a:graphicFrameLocks xmlns:a="http://schemas.openxmlformats.org/drawingml/2006/main" noChangeAspect="1"/>
+            </wp:cNvGraphicFramePr>
+            <a:graphic xmlns:a="http://schemas.openxmlformats.org/drawingml/2006/main">
+              <a:graphicData uri="http://schemas.openxmlformats.org/drawingml/2006/picture">
+                <pic:pic xmlns:pic="http://schemas.openxmlformats.org/drawingml/2006/picture">
+                  <pic:nvPicPr>
+                    <pic:cNvPr id="9" name="DatabaseDiagram.png"/>
+                    <pic:cNvPicPr/>
+                  </pic:nvPicPr>
+                  <pic:blipFill>
+                    <a:blip r:embed="rId18">
+                      <a:extLst>
+                        <a:ext uri="{28A0092B-C50C-407E-A947-70E740481C1C}">
+                          <a14:useLocalDpi xmlns:a14="http://schemas.microsoft.com/office/drawing/2010/main" val="0"/>
+                        </a:ext>
+                      </a:extLst>
+                    </a:blip>
+                    <a:stretch>
+                      <a:fillRect/>
+                    </a:stretch>
+                  </pic:blipFill>
+                  <pic:spPr>
+                    <a:xfrm>
+                      <a:off x="0" y="0"/>
+                      <a:ext cx="5943600" cy="3920490"/>
+                    </a:xfrm>
+                    <a:prstGeom prst="rect">
+                      <a:avLst/>
+                    </a:prstGeom>
+                  </pic:spPr>
+                </pic:pic>
+              </a:graphicData>
+            </a:graphic>
+          </wp:inline>
+        </w:drawing>
       </w:r>
     </w:p>
     <w:p>
@@ -8374,22 +7910,8 @@
         <w:ind w:left="1080" w:hanging="360"/>
       </w:pPr>
       <w:r>
-        <w:t xml:space="preserve">Sistem će da podrži do </w:t>
-      </w:r>
-      <w:r>
-        <w:t>2</w:t>
-      </w:r>
-      <w:r>
-        <w:t>000 simultanih pristupa k</w:t>
-      </w:r>
-      <w:r>
-        <w:t xml:space="preserve">orisnika </w:t>
-      </w:r>
-      <w:r>
-        <w:t>sistemu.</w:t>
-      </w:r>
-      <w:r>
-        <w:t>.</w:t>
+        <w:lastRenderedPageBreak/>
+        <w:t>Sistem će da podrži do 2000 simultanih pristupa korisnika sistemu..</w:t>
       </w:r>
     </w:p>
     <w:p>
@@ -8455,13 +7977,7 @@
         <w:ind w:left="1080" w:hanging="360"/>
       </w:pPr>
       <w:r>
-        <w:t xml:space="preserve">Mensarium </w:t>
-      </w:r>
-      <w:r>
-        <w:t xml:space="preserve">portal će biti dostupan 24 časa dnevno, 7 dana u nedelji. Vreme kada portal nije </w:t>
-      </w:r>
-      <w:r>
-        <w:t>dostupan ne sme da pređe 10%.</w:t>
+        <w:t>Mensarium portal će biti dostupan 24 časa dnevno, 7 dana u nedelji. Vreme kada portal nije dostupan ne sme da pređe 10%.</w:t>
       </w:r>
     </w:p>
     <w:p>
@@ -8603,7 +8119,7 @@
               <w:noProof/>
               <w:lang w:val="sr-Latn-CS"/>
             </w:rPr>
-            <w:t>1</w:t>
+            <w:t>9</w:t>
           </w:r>
           <w:r>
             <w:rPr>
@@ -8652,7 +8168,7 @@
               <w:noProof/>
               <w:lang w:val="sr-Latn-CS"/>
             </w:rPr>
-            <w:t>15</w:t>
+            <w:t>16</w:t>
           </w:r>
           <w:r>
             <w:rPr>

</xml_diff>